<commit_message>
Update on diagram design.
</commit_message>
<xml_diff>
--- a/attachments/templateContract.docx
+++ b/attachments/templateContract.docx
@@ -1,88 +1,35 @@
 
 <file path=word/document.xml><?xml version="1.0" encoding="utf-8"?>
-<w:document xmlns:o="urn:schemas-microsoft-com:office:office" xmlns:r="http://schemas.openxmlformats.org/officeDocument/2006/relationships" xmlns:v="urn:schemas-microsoft-com:vml" xmlns:w="http://schemas.openxmlformats.org/wordprocessingml/2006/main" xmlns:w10="urn:schemas-microsoft-com:office:word" xmlns:wp="http://schemas.openxmlformats.org/drawingml/2006/wordprocessingDrawing" xmlns:wps="http://schemas.microsoft.com/office/word/2010/wordprocessingShape" xmlns:wpg="http://schemas.microsoft.com/office/word/2010/wordprocessingGroup" xmlns:mc="http://schemas.openxmlformats.org/markup-compatibility/2006" xmlns:wp14="http://schemas.microsoft.com/office/word/2010/wordprocessingDrawing" xmlns:w14="http://schemas.microsoft.com/office/word/2010/wordml" mc:Ignorable="w14 wp14">
+<w:document xmlns:wpc="http://schemas.microsoft.com/office/word/2010/wordprocessingCanvas" xmlns:cx="http://schemas.microsoft.com/office/drawing/2014/chartex" xmlns:cx1="http://schemas.microsoft.com/office/drawing/2015/9/8/chartex" xmlns:cx2="http://schemas.microsoft.com/office/drawing/2015/10/21/chartex" xmlns:cx3="http://schemas.microsoft.com/office/drawing/2016/5/9/chartex" xmlns:cx4="http://schemas.microsoft.com/office/drawing/2016/5/10/chartex" xmlns:cx5="http://schemas.microsoft.com/office/drawing/2016/5/11/chartex" xmlns:cx6="http://schemas.microsoft.com/office/drawing/2016/5/12/chartex" xmlns:cx7="http://schemas.microsoft.com/office/drawing/2016/5/13/chartex" xmlns:cx8="http://schemas.microsoft.com/office/drawing/2016/5/14/chartex" xmlns:mc="http://schemas.openxmlformats.org/markup-compatibility/2006" xmlns:aink="http://schemas.microsoft.com/office/drawing/2016/ink" xmlns:am3d="http://schemas.microsoft.com/office/drawing/2017/model3d" xmlns:o="urn:schemas-microsoft-com:office:office" xmlns:r="http://schemas.openxmlformats.org/officeDocument/2006/relationships" xmlns:m="http://schemas.openxmlformats.org/officeDocument/2006/math" xmlns:v="urn:schemas-microsoft-com:vml" xmlns:wp14="http://schemas.microsoft.com/office/word/2010/wordprocessingDrawing" xmlns:wp="http://schemas.openxmlformats.org/drawingml/2006/wordprocessingDrawing" xmlns:w10="urn:schemas-microsoft-com:office:word" xmlns:w="http://schemas.openxmlformats.org/wordprocessingml/2006/main" xmlns:w14="http://schemas.microsoft.com/office/word/2010/wordml" xmlns:w15="http://schemas.microsoft.com/office/word/2012/wordml" xmlns:w16cid="http://schemas.microsoft.com/office/word/2016/wordml/cid" xmlns:w16se="http://schemas.microsoft.com/office/word/2015/wordml/symex" xmlns:wpg="http://schemas.microsoft.com/office/word/2010/wordprocessingGroup" xmlns:wpi="http://schemas.microsoft.com/office/word/2010/wordprocessingInk" xmlns:wne="http://schemas.microsoft.com/office/word/2006/wordml" xmlns:wps="http://schemas.microsoft.com/office/word/2010/wordprocessingShape" mc:Ignorable="w14 w15 w16se w16cid wp14">
   <w:body>
+    <w:p/>
+    <w:p/>
     <w:p>
       <w:pPr>
-        <w:pStyle w:val="Normal"/>
-        <w:rPr>
-          <w:lang w:val="en-US"/>
-        </w:rPr>
+        <w:pStyle w:val="PersonalName"/>
       </w:pPr>
       <w:r>
-        <w:rPr>
-          <w:lang w:val="en-US"/>
-        </w:rPr>
+        <w:t>Bonitasoft Bank</w:t>
       </w:r>
     </w:p>
     <w:p>
       <w:pPr>
-        <w:pStyle w:val="Normal"/>
-        <w:rPr>
-          <w:lang w:val="en-US"/>
-        </w:rPr>
+        <w:pStyle w:val="Heading2"/>
       </w:pPr>
-      <w:bookmarkStart w:id="0" w:name="_GoBack"/>
-      <w:bookmarkStart w:id="1" w:name="_GoBack"/>
-      <w:bookmarkEnd w:id="1"/>
-      <w:r>
-        <w:rPr>
-          <w:lang w:val="en-US"/>
-        </w:rPr>
-      </w:r>
-    </w:p>
-    <w:p>
-      <w:pPr>
-        <w:pStyle w:val="PersonalName"/>
-        <w:rPr>
-          <w:lang w:val="en-US"/>
-        </w:rPr>
-      </w:pPr>
-      <w:r>
-        <w:rPr>
-          <w:lang w:val="en-US"/>
-        </w:rPr>
-        <w:t>Bonitasoft Bank</w:t>
-      </w:r>
-    </w:p>
-    <w:p>
-      <w:pPr>
-        <w:pStyle w:val="Titre2"/>
-        <w:rPr>
-          <w:lang w:val="en-US"/>
-        </w:rPr>
-      </w:pPr>
-      <w:r>
-        <w:rPr>
-          <w:lang w:val="en-US"/>
-        </w:rPr>
-      </w:r>
     </w:p>
     <w:p>
       <w:pPr>
         <w:pStyle w:val="NoSpacing"/>
-        <w:rPr>
-          <w:lang w:val="en-US"/>
-        </w:rPr>
       </w:pPr>
       <w:r>
-        <w:rPr>
-          <w:lang w:val="en-US"/>
-        </w:rPr>
         <w:t>32 rue Gustave Eiffel</w:t>
       </w:r>
     </w:p>
     <w:p>
       <w:pPr>
         <w:pStyle w:val="NoSpacing"/>
-        <w:rPr>
-          <w:lang w:val="en-US"/>
-        </w:rPr>
       </w:pPr>
       <w:r>
-        <w:rPr>
-          <w:lang w:val="en-US"/>
-        </w:rPr>
         <w:t>38000 Grenoble, France</w:t>
       </w:r>
     </w:p>
@@ -90,198 +37,333 @@
       <w:pPr>
         <w:pStyle w:val="PersonalName"/>
         <w:jc w:val="right"/>
-        <w:rPr/>
       </w:pPr>
       <w:r>
         <w:rPr>
-          <w:lang w:val="en-US"/>
-        </w:rPr>
-      </w:r>
-      <w:r>
-        <w:rPr>
-          <w:lang w:val="en-US"/>
-        </w:rPr>
+          <w:lang w:val="fr-FR"/>
+        </w:rPr>
+        <w:fldChar w:fldCharType="begin"/>
+      </w:r>
+      <w:r>
+        <w:instrText xml:space="preserve"> MERGEFIELD  ${customer.lastName}  \* MERGEFORMAT </w:instrText>
+      </w:r>
+      <w:r>
+        <w:rPr>
+          <w:lang w:val="fr-FR"/>
+        </w:rPr>
+        <w:fldChar w:fldCharType="separate"/>
+      </w:r>
+      <w:r>
+        <w:rPr>
+          <w:noProof/>
+        </w:rPr>
+        <w:t>«${customer.lastName}»</w:t>
+      </w:r>
+      <w:r>
+        <w:rPr>
+          <w:lang w:val="fr-FR"/>
+        </w:rPr>
+        <w:fldChar w:fldCharType="end"/>
+      </w:r>
+      <w:r>
         <w:t xml:space="preserve"> </w:t>
       </w:r>
       <w:r>
         <w:rPr>
-          <w:lang w:val="en-US"/>
-        </w:rPr>
-        <w:t>Champ d'utilisateur clientFirstName = ${client.firstName}</w:t>
-      </w:r>
+          <w:lang w:val="fr-FR"/>
+        </w:rPr>
+        <w:fldChar w:fldCharType="begin"/>
+      </w:r>
+      <w:r>
+        <w:rPr>
+          <w:lang w:val="fr-FR"/>
+        </w:rPr>
+        <w:instrText xml:space="preserve"> MERGEFIELD  ${customer.firstName}  \* MERGEFORMAT </w:instrText>
+      </w:r>
+      <w:r>
+        <w:rPr>
+          <w:lang w:val="fr-FR"/>
+        </w:rPr>
+        <w:fldChar w:fldCharType="separate"/>
+      </w:r>
+      <w:r>
+        <w:rPr>
+          <w:noProof/>
+          <w:lang w:val="fr-FR"/>
+        </w:rPr>
+        <w:t>«${customer.firstName}»</w:t>
+      </w:r>
+      <w:r>
+        <w:rPr>
+          <w:lang w:val="fr-FR"/>
+        </w:rPr>
+        <w:fldChar w:fldCharType="end"/>
+      </w:r>
+      <w:bookmarkStart w:id="0" w:name="_GoBack"/>
+      <w:bookmarkEnd w:id="0"/>
     </w:p>
     <w:p>
       <w:pPr>
-        <w:pStyle w:val="Titre2"/>
+        <w:pStyle w:val="Heading2"/>
         <w:jc w:val="right"/>
-        <w:rPr>
-          <w:lang w:val="en-US"/>
-        </w:rPr>
       </w:pPr>
-      <w:r>
-        <w:rPr>
-          <w:lang w:val="en-US"/>
-        </w:rPr>
-      </w:r>
     </w:p>
     <w:p>
       <w:pPr>
         <w:pStyle w:val="NoSpacing"/>
         <w:jc w:val="right"/>
         <w:rPr>
-          <w:lang w:val="en-US"/>
+          <w:sz w:val="22"/>
+          <w:szCs w:val="22"/>
         </w:rPr>
       </w:pPr>
       <w:r>
         <w:rPr>
-          <w:lang w:val="en-US"/>
-        </w:rPr>
-        <w:t>${customer.addressLine1}</w:t>
+          <w:sz w:val="22"/>
+          <w:szCs w:val="22"/>
+        </w:rPr>
+        <w:fldChar w:fldCharType="begin"/>
+      </w:r>
+      <w:r>
+        <w:rPr>
+          <w:sz w:val="22"/>
+          <w:szCs w:val="22"/>
+        </w:rPr>
+        <w:instrText xml:space="preserve"> MERGEFIELD  ${customer.addressLine1}  \* MERGEFORMAT </w:instrText>
+      </w:r>
+      <w:r>
+        <w:rPr>
+          <w:sz w:val="22"/>
+          <w:szCs w:val="22"/>
+        </w:rPr>
+        <w:fldChar w:fldCharType="separate"/>
+      </w:r>
+      <w:r>
+        <w:rPr>
+          <w:noProof/>
+          <w:sz w:val="22"/>
+          <w:szCs w:val="22"/>
+        </w:rPr>
+        <w:t>«${customer.addressLine1}»</w:t>
+      </w:r>
+      <w:r>
+        <w:rPr>
+          <w:sz w:val="22"/>
+          <w:szCs w:val="22"/>
+        </w:rPr>
+        <w:fldChar w:fldCharType="end"/>
       </w:r>
     </w:p>
     <w:p>
       <w:pPr>
-        <w:pStyle w:val="Normal"/>
         <w:jc w:val="right"/>
         <w:rPr>
-          <w:lang w:val="en-US"/>
+          <w:szCs w:val="22"/>
         </w:rPr>
       </w:pPr>
       <w:r>
         <w:rPr>
-          <w:lang w:val="en-US"/>
-        </w:rPr>
-        <w:t>${customer.zipCode}.. ${customer.city}</w:t>
+          <w:szCs w:val="22"/>
+        </w:rPr>
+        <w:fldChar w:fldCharType="begin"/>
+      </w:r>
+      <w:r>
+        <w:rPr>
+          <w:szCs w:val="22"/>
+        </w:rPr>
+        <w:instrText xml:space="preserve"> MERGEFIELD  ${customer.zipCode}  \* MERGEFORMAT </w:instrText>
+      </w:r>
+      <w:r>
+        <w:rPr>
+          <w:szCs w:val="22"/>
+        </w:rPr>
+        <w:fldChar w:fldCharType="separate"/>
+      </w:r>
+      <w:r>
+        <w:rPr>
+          <w:noProof/>
+          <w:szCs w:val="22"/>
+        </w:rPr>
+        <w:t>«${customer.zipCode}»</w:t>
+      </w:r>
+      <w:r>
+        <w:rPr>
+          <w:szCs w:val="22"/>
+        </w:rPr>
+        <w:fldChar w:fldCharType="end"/>
+      </w:r>
+      <w:r>
+        <w:rPr>
+          <w:szCs w:val="22"/>
+        </w:rPr>
+        <w:t xml:space="preserve"> </w:t>
+      </w:r>
+      <w:r>
+        <w:rPr>
+          <w:szCs w:val="22"/>
+        </w:rPr>
+        <w:fldChar w:fldCharType="begin"/>
+      </w:r>
+      <w:r>
+        <w:rPr>
+          <w:szCs w:val="22"/>
+        </w:rPr>
+        <w:instrText xml:space="preserve"> MERGEFIELD  ${customer.city}  \* MERGEFORMAT </w:instrText>
+      </w:r>
+      <w:r>
+        <w:rPr>
+          <w:szCs w:val="22"/>
+        </w:rPr>
+        <w:fldChar w:fldCharType="separate"/>
+      </w:r>
+      <w:r>
+        <w:rPr>
+          <w:noProof/>
+          <w:szCs w:val="22"/>
+        </w:rPr>
+        <w:t>«${customer.city}»</w:t>
+      </w:r>
+      <w:r>
+        <w:rPr>
+          <w:szCs w:val="22"/>
+        </w:rPr>
+        <w:fldChar w:fldCharType="end"/>
       </w:r>
     </w:p>
     <w:p>
       <w:pPr>
-        <w:pStyle w:val="Normal"/>
         <w:jc w:val="right"/>
-        <w:rPr>
-          <w:lang w:val="en-US"/>
-        </w:rPr>
       </w:pPr>
       <w:r>
-        <w:rPr>
-          <w:lang w:val="en-US"/>
-        </w:rPr>
-        <w:t>${date}</w:t>
+        <w:fldChar w:fldCharType="begin"/>
+      </w:r>
+      <w:r>
+        <w:instrText xml:space="preserve"> MERGEFIELD  ${date}  \* MER</w:instrText>
+      </w:r>
+      <w:r>
+        <w:instrText xml:space="preserve">GEFORMAT </w:instrText>
+      </w:r>
+      <w:r>
+        <w:fldChar w:fldCharType="separate"/>
+      </w:r>
+      <w:r>
+        <w:rPr>
+          <w:noProof/>
+        </w:rPr>
+        <w:t>«${date}»</w:t>
+      </w:r>
+      <w:r>
+        <w:rPr>
+          <w:noProof/>
+        </w:rPr>
+        <w:fldChar w:fldCharType="end"/>
       </w:r>
     </w:p>
     <w:p>
       <w:pPr>
-        <w:pStyle w:val="Normal"/>
         <w:jc w:val="both"/>
-        <w:rPr>
-          <w:lang w:val="en-US"/>
-        </w:rPr>
       </w:pPr>
-      <w:r>
-        <w:rPr>
-          <w:lang w:val="en-US"/>
-        </w:rPr>
-      </w:r>
     </w:p>
     <w:p>
       <w:pPr>
-        <w:pStyle w:val="Normal"/>
         <w:jc w:val="both"/>
-        <w:rPr>
-          <w:lang w:val="en-US"/>
-        </w:rPr>
       </w:pPr>
       <w:r>
-        <w:rPr>
-          <w:lang w:val="en-US"/>
-        </w:rPr>
-        <w:t>${customer.title}.. ${customer.lastName}.. ${customer.firstName},</w:t>
+        <w:fldChar w:fldCharType="begin"/>
+      </w:r>
+      <w:r>
+        <w:instrText xml:space="preserve"> MERGEFIELD  ${customer.lastName}  \* MERGEFORMAT </w:instrText>
+      </w:r>
+      <w:r>
+        <w:fldChar w:fldCharType="separate"/>
+      </w:r>
+      <w:r>
+        <w:rPr>
+          <w:noProof/>
+        </w:rPr>
+        <w:t>«${customer.lastName}»</w:t>
+      </w:r>
+      <w:r>
+        <w:rPr>
+          <w:noProof/>
+        </w:rPr>
+        <w:fldChar w:fldCharType="end"/>
+      </w:r>
+      <w:r>
+        <w:t xml:space="preserve"> </w:t>
+      </w:r>
+      <w:r>
+        <w:fldChar w:fldCharType="begin"/>
+      </w:r>
+      <w:r>
+        <w:instrText xml:space="preserve"> MERGEFIELD  ${customer.firstName}  \* MERGEFORMAT </w:instrText>
+      </w:r>
+      <w:r>
+        <w:fldChar w:fldCharType="separate"/>
+      </w:r>
+      <w:r>
+        <w:rPr>
+          <w:noProof/>
+        </w:rPr>
+        <w:t>«${customer.firstName}»</w:t>
+      </w:r>
+      <w:r>
+        <w:rPr>
+          <w:noProof/>
+        </w:rPr>
+        <w:fldChar w:fldCharType="end"/>
+      </w:r>
+      <w:r>
+        <w:t>,</w:t>
       </w:r>
     </w:p>
     <w:p>
       <w:pPr>
-        <w:pStyle w:val="Normal"/>
-        <w:spacing w:before="240" w:after="160"/>
-        <w:rPr/>
+        <w:spacing w:before="240"/>
       </w:pPr>
       <w:r>
-        <w:rPr>
-          <w:lang w:val="en-US"/>
-        </w:rPr>
-        <w:t>Please find below the legals terms of your new account</w:t>
+        <w:t>Please find below the legal terms of your new account</w:t>
       </w:r>
       <w:r>
         <w:rPr>
           <w:b/>
-          <w:lang w:val="en-US"/>
         </w:rPr>
         <w:t>.</w:t>
       </w:r>
     </w:p>
     <w:p>
       <w:pPr>
-        <w:pStyle w:val="Normal"/>
-        <w:spacing w:before="240" w:after="160"/>
+        <w:spacing w:before="240"/>
         <w:rPr>
           <w:b/>
-          <w:b/>
         </w:rPr>
       </w:pPr>
-      <w:r>
-        <w:rPr>
-          <w:b/>
-        </w:rPr>
-      </w:r>
     </w:p>
     <w:p>
       <w:pPr>
-        <w:pStyle w:val="Normal"/>
-        <w:spacing w:before="240" w:after="160"/>
+        <w:spacing w:before="240"/>
         <w:rPr>
           <w:b/>
-          <w:b/>
         </w:rPr>
       </w:pPr>
-      <w:r>
-        <w:rPr>
-          <w:b/>
-        </w:rPr>
-      </w:r>
     </w:p>
     <w:p>
       <w:pPr>
-        <w:pStyle w:val="Normal"/>
-        <w:spacing w:before="240" w:after="160"/>
-        <w:rPr>
-          <w:lang w:val="en-US"/>
-        </w:rPr>
+        <w:spacing w:before="240"/>
       </w:pPr>
       <w:r>
-        <w:rPr>
-          <w:lang w:val="en-US"/>
-        </w:rPr>
-        <w:t>If you agree with the legals terms please sign the contract.</w:t>
+        <w:t>If you agree with the legal terms please sign the contract.</w:t>
       </w:r>
     </w:p>
     <w:p>
       <w:pPr>
-        <w:pStyle w:val="Normal"/>
-        <w:spacing w:before="240" w:after="160"/>
-        <w:rPr>
-          <w:lang w:val="en-US"/>
-        </w:rPr>
+        <w:spacing w:before="240"/>
       </w:pPr>
-      <w:r>
-        <w:rPr>
-          <w:lang w:val="en-US"/>
-        </w:rPr>
-      </w:r>
     </w:p>
     <w:tbl>
       <w:tblPr>
         <w:tblW w:w="3402" w:type="dxa"/>
         <w:jc w:val="right"/>
-        <w:tblInd w:w="0" w:type="dxa"/>
         <w:tblBorders>
           <w:top w:val="single" w:sz="4" w:space="0" w:color="00000A"/>
           <w:left w:val="single" w:sz="4" w:space="0" w:color="00000A"/>
@@ -291,18 +373,17 @@
           <w:insideV w:val="single" w:sz="4" w:space="0" w:color="00000A"/>
         </w:tblBorders>
         <w:tblCellMar>
-          <w:top w:w="0" w:type="dxa"/>
           <w:left w:w="98" w:type="dxa"/>
-          <w:bottom w:w="0" w:type="dxa"/>
-          <w:right w:w="108" w:type="dxa"/>
         </w:tblCellMar>
+        <w:tblLook w:val="0000" w:firstRow="0" w:lastRow="0" w:firstColumn="0" w:lastColumn="0" w:noHBand="0" w:noVBand="0"/>
       </w:tblPr>
       <w:tblGrid>
         <w:gridCol w:w="3402"/>
       </w:tblGrid>
       <w:tr>
         <w:trPr>
-          <w:trHeight w:val="982" w:hRule="atLeast"/>
+          <w:trHeight w:val="982"/>
+          <w:jc w:val="right"/>
         </w:trPr>
         <w:tc>
           <w:tcPr>
@@ -312,106 +393,451 @@
               <w:left w:val="single" w:sz="4" w:space="0" w:color="00000A"/>
               <w:bottom w:val="single" w:sz="4" w:space="0" w:color="00000A"/>
               <w:right w:val="single" w:sz="4" w:space="0" w:color="00000A"/>
-              <w:insideH w:val="single" w:sz="4" w:space="0" w:color="00000A"/>
-              <w:insideV w:val="single" w:sz="4" w:space="0" w:color="00000A"/>
             </w:tcBorders>
-            <w:shd w:fill="FFFFFF" w:val="clear"/>
+            <w:shd w:val="clear" w:color="auto" w:fill="FFFFFF"/>
             <w:tcMar>
               <w:left w:w="98" w:type="dxa"/>
             </w:tcMar>
           </w:tcPr>
           <w:p>
             <w:pPr>
-              <w:pStyle w:val="Normal"/>
-              <w:spacing w:lineRule="auto" w:line="240" w:before="240" w:after="0"/>
-              <w:rPr>
-                <w:lang w:val="en-US"/>
-              </w:rPr>
+              <w:spacing w:before="240" w:after="0" w:line="240" w:lineRule="auto"/>
             </w:pPr>
-            <w:r>
-              <w:rPr>
-                <w:lang w:val="en-US"/>
-              </w:rPr>
-            </w:r>
           </w:p>
         </w:tc>
       </w:tr>
     </w:tbl>
     <w:p>
       <w:pPr>
-        <w:pStyle w:val="Normal"/>
-        <w:spacing w:before="320" w:after="160"/>
-        <w:rPr/>
+        <w:spacing w:before="320"/>
       </w:pPr>
-      <w:r>
-        <w:rPr/>
-      </w:r>
     </w:p>
     <w:sectPr>
-      <w:type w:val="nextPage"/>
       <w:pgSz w:w="12240" w:h="15840"/>
-      <w:pgMar w:left="1077" w:right="1077" w:header="0" w:top="0" w:footer="0" w:bottom="0" w:gutter="0"/>
-      <w:pgNumType w:fmt="decimal"/>
-      <w:formProt w:val="false"/>
+      <w:pgMar w:top="0" w:right="1077" w:bottom="0" w:left="1077" w:header="0" w:footer="0" w:gutter="0"/>
+      <w:cols w:space="720"/>
+      <w:formProt w:val="0"/>
       <w:titlePg/>
-      <w:textDirection w:val="lrTb"/>
-      <w:docGrid w:type="default" w:linePitch="360" w:charSpace="4294965247"/>
+      <w:docGrid w:linePitch="360" w:charSpace="-2049"/>
     </w:sectPr>
   </w:body>
 </w:document>
 </file>
 
 <file path=word/styles.xml><?xml version="1.0" encoding="utf-8"?>
-<w:styles xmlns:w="http://schemas.openxmlformats.org/wordprocessingml/2006/main" xmlns:w14="http://schemas.microsoft.com/office/word/2010/wordml" xmlns:mc="http://schemas.openxmlformats.org/markup-compatibility/2006" mc:Ignorable="w14">
+<w:styles xmlns:mc="http://schemas.openxmlformats.org/markup-compatibility/2006" xmlns:r="http://schemas.openxmlformats.org/officeDocument/2006/relationships" xmlns:w="http://schemas.openxmlformats.org/wordprocessingml/2006/main" xmlns:w14="http://schemas.microsoft.com/office/word/2010/wordml" xmlns:w15="http://schemas.microsoft.com/office/word/2012/wordml" xmlns:w16cid="http://schemas.microsoft.com/office/word/2016/wordml/cid" xmlns:w16se="http://schemas.microsoft.com/office/word/2015/wordml/symex" mc:Ignorable="w14 w15 w16se w16cid">
   <w:docDefaults>
     <w:rPrDefault>
       <w:rPr>
-        <w:rFonts w:ascii="Microsoft Sans Serif" w:hAnsi="Microsoft Sans Serif" w:eastAsia="Microsoft Sans Serif" w:cs="DejaVu Sans"/>
+        <w:rFonts w:ascii="Microsoft Sans Serif" w:eastAsia="Microsoft Sans Serif" w:hAnsi="Microsoft Sans Serif" w:cs="DejaVu Sans"/>
         <w:szCs w:val="22"/>
         <w:lang w:val="en-US" w:eastAsia="en-US" w:bidi="ar-SA"/>
       </w:rPr>
     </w:rPrDefault>
-    <w:pPrDefault>
-      <w:pPr/>
-    </w:pPrDefault>
+    <w:pPrDefault/>
   </w:docDefaults>
-  <w:style w:type="paragraph" w:styleId="Normal">
+  <w:latentStyles w:defLockedState="0" w:defUIPriority="99" w:defSemiHidden="0" w:defUnhideWhenUsed="0" w:defQFormat="0" w:count="375">
+    <w:lsdException w:name="Normal" w:uiPriority="0" w:qFormat="1"/>
+    <w:lsdException w:name="heading 1" w:uiPriority="9" w:qFormat="1"/>
+    <w:lsdException w:name="heading 2" w:semiHidden="1" w:uiPriority="9" w:unhideWhenUsed="1" w:qFormat="1"/>
+    <w:lsdException w:name="heading 3" w:semiHidden="1" w:uiPriority="9" w:unhideWhenUsed="1" w:qFormat="1"/>
+    <w:lsdException w:name="heading 4" w:semiHidden="1" w:uiPriority="9" w:unhideWhenUsed="1" w:qFormat="1"/>
+    <w:lsdException w:name="heading 5" w:semiHidden="1" w:uiPriority="9" w:unhideWhenUsed="1" w:qFormat="1"/>
+    <w:lsdException w:name="heading 6" w:semiHidden="1" w:uiPriority="9" w:unhideWhenUsed="1" w:qFormat="1"/>
+    <w:lsdException w:name="heading 7" w:semiHidden="1" w:uiPriority="9" w:unhideWhenUsed="1" w:qFormat="1"/>
+    <w:lsdException w:name="heading 8" w:semiHidden="1" w:uiPriority="9" w:unhideWhenUsed="1" w:qFormat="1"/>
+    <w:lsdException w:name="heading 9" w:semiHidden="1" w:uiPriority="9" w:unhideWhenUsed="1" w:qFormat="1"/>
+    <w:lsdException w:name="index 1" w:semiHidden="1" w:unhideWhenUsed="1"/>
+    <w:lsdException w:name="index 2" w:semiHidden="1" w:unhideWhenUsed="1"/>
+    <w:lsdException w:name="index 3" w:semiHidden="1" w:unhideWhenUsed="1"/>
+    <w:lsdException w:name="index 4" w:semiHidden="1" w:unhideWhenUsed="1"/>
+    <w:lsdException w:name="index 5" w:semiHidden="1" w:unhideWhenUsed="1"/>
+    <w:lsdException w:name="index 6" w:semiHidden="1" w:unhideWhenUsed="1"/>
+    <w:lsdException w:name="index 7" w:semiHidden="1" w:unhideWhenUsed="1"/>
+    <w:lsdException w:name="index 8" w:semiHidden="1" w:unhideWhenUsed="1"/>
+    <w:lsdException w:name="index 9" w:semiHidden="1" w:unhideWhenUsed="1"/>
+    <w:lsdException w:name="toc 1" w:semiHidden="1" w:uiPriority="39" w:unhideWhenUsed="1"/>
+    <w:lsdException w:name="toc 2" w:semiHidden="1" w:uiPriority="39" w:unhideWhenUsed="1"/>
+    <w:lsdException w:name="toc 3" w:semiHidden="1" w:uiPriority="39" w:unhideWhenUsed="1"/>
+    <w:lsdException w:name="toc 4" w:semiHidden="1" w:uiPriority="39" w:unhideWhenUsed="1"/>
+    <w:lsdException w:name="toc 5" w:semiHidden="1" w:uiPriority="39" w:unhideWhenUsed="1"/>
+    <w:lsdException w:name="toc 6" w:semiHidden="1" w:uiPriority="39" w:unhideWhenUsed="1"/>
+    <w:lsdException w:name="toc 7" w:semiHidden="1" w:uiPriority="39" w:unhideWhenUsed="1"/>
+    <w:lsdException w:name="toc 8" w:semiHidden="1" w:uiPriority="39" w:unhideWhenUsed="1"/>
+    <w:lsdException w:name="toc 9" w:semiHidden="1" w:uiPriority="39" w:unhideWhenUsed="1"/>
+    <w:lsdException w:name="Normal Indent" w:semiHidden="1" w:unhideWhenUsed="1"/>
+    <w:lsdException w:name="footnote text" w:semiHidden="1" w:unhideWhenUsed="1"/>
+    <w:lsdException w:name="annotation text" w:semiHidden="1" w:unhideWhenUsed="1"/>
+    <w:lsdException w:name="header" w:semiHidden="1" w:unhideWhenUsed="1"/>
+    <w:lsdException w:name="footer" w:semiHidden="1" w:unhideWhenUsed="1"/>
+    <w:lsdException w:name="index heading" w:semiHidden="1" w:unhideWhenUsed="1"/>
+    <w:lsdException w:name="caption" w:semiHidden="1" w:uiPriority="35" w:unhideWhenUsed="1" w:qFormat="1"/>
+    <w:lsdException w:name="table of figures" w:semiHidden="1" w:unhideWhenUsed="1"/>
+    <w:lsdException w:name="envelope address" w:semiHidden="1" w:unhideWhenUsed="1"/>
+    <w:lsdException w:name="envelope return" w:semiHidden="1" w:unhideWhenUsed="1"/>
+    <w:lsdException w:name="footnote reference" w:semiHidden="1" w:unhideWhenUsed="1"/>
+    <w:lsdException w:name="annotation reference" w:semiHidden="1" w:unhideWhenUsed="1"/>
+    <w:lsdException w:name="line number" w:semiHidden="1" w:unhideWhenUsed="1"/>
+    <w:lsdException w:name="page number" w:semiHidden="1" w:unhideWhenUsed="1"/>
+    <w:lsdException w:name="endnote reference" w:semiHidden="1" w:unhideWhenUsed="1"/>
+    <w:lsdException w:name="endnote text" w:semiHidden="1" w:unhideWhenUsed="1"/>
+    <w:lsdException w:name="table of authorities" w:semiHidden="1" w:unhideWhenUsed="1"/>
+    <w:lsdException w:name="macro" w:semiHidden="1" w:unhideWhenUsed="1"/>
+    <w:lsdException w:name="toa heading" w:semiHidden="1" w:unhideWhenUsed="1"/>
+    <w:lsdException w:name="List" w:semiHidden="1" w:unhideWhenUsed="1"/>
+    <w:lsdException w:name="List Bullet" w:semiHidden="1" w:unhideWhenUsed="1"/>
+    <w:lsdException w:name="List Number" w:semiHidden="1" w:unhideWhenUsed="1"/>
+    <w:lsdException w:name="List 2" w:semiHidden="1" w:unhideWhenUsed="1"/>
+    <w:lsdException w:name="List 3" w:semiHidden="1" w:unhideWhenUsed="1"/>
+    <w:lsdException w:name="List 4" w:semiHidden="1" w:unhideWhenUsed="1"/>
+    <w:lsdException w:name="List 5" w:semiHidden="1" w:unhideWhenUsed="1"/>
+    <w:lsdException w:name="List Bullet 2" w:semiHidden="1" w:unhideWhenUsed="1"/>
+    <w:lsdException w:name="List Bullet 3" w:semiHidden="1" w:unhideWhenUsed="1"/>
+    <w:lsdException w:name="List Bullet 4" w:semiHidden="1" w:unhideWhenUsed="1"/>
+    <w:lsdException w:name="List Bullet 5" w:semiHidden="1" w:unhideWhenUsed="1"/>
+    <w:lsdException w:name="List Number 2" w:semiHidden="1" w:unhideWhenUsed="1"/>
+    <w:lsdException w:name="List Number 3" w:semiHidden="1" w:unhideWhenUsed="1"/>
+    <w:lsdException w:name="List Number 4" w:semiHidden="1" w:unhideWhenUsed="1"/>
+    <w:lsdException w:name="List Number 5" w:semiHidden="1" w:unhideWhenUsed="1"/>
+    <w:lsdException w:name="Title" w:uiPriority="10" w:qFormat="1"/>
+    <w:lsdException w:name="Closing" w:semiHidden="1" w:unhideWhenUsed="1"/>
+    <w:lsdException w:name="Signature" w:semiHidden="1" w:unhideWhenUsed="1"/>
+    <w:lsdException w:name="Default Paragraph Font" w:semiHidden="1" w:uiPriority="1" w:unhideWhenUsed="1"/>
+    <w:lsdException w:name="Body Text" w:semiHidden="1" w:unhideWhenUsed="1"/>
+    <w:lsdException w:name="Body Text Indent" w:semiHidden="1" w:unhideWhenUsed="1"/>
+    <w:lsdException w:name="List Continue" w:semiHidden="1" w:unhideWhenUsed="1"/>
+    <w:lsdException w:name="List Continue 2" w:semiHidden="1" w:unhideWhenUsed="1"/>
+    <w:lsdException w:name="List Continue 3" w:semiHidden="1" w:unhideWhenUsed="1"/>
+    <w:lsdException w:name="List Continue 4" w:semiHidden="1" w:unhideWhenUsed="1"/>
+    <w:lsdException w:name="List Continue 5" w:semiHidden="1" w:unhideWhenUsed="1"/>
+    <w:lsdException w:name="Message Header" w:semiHidden="1" w:unhideWhenUsed="1"/>
+    <w:lsdException w:name="Subtitle" w:uiPriority="11" w:qFormat="1"/>
+    <w:lsdException w:name="Salutation" w:semiHidden="1" w:unhideWhenUsed="1"/>
+    <w:lsdException w:name="Date" w:semiHidden="1" w:unhideWhenUsed="1"/>
+    <w:lsdException w:name="Body Text First Indent" w:semiHidden="1" w:unhideWhenUsed="1"/>
+    <w:lsdException w:name="Body Text First Indent 2" w:semiHidden="1" w:unhideWhenUsed="1"/>
+    <w:lsdException w:name="Note Heading" w:semiHidden="1" w:unhideWhenUsed="1"/>
+    <w:lsdException w:name="Body Text 2" w:semiHidden="1" w:unhideWhenUsed="1"/>
+    <w:lsdException w:name="Body Text 3" w:semiHidden="1" w:unhideWhenUsed="1"/>
+    <w:lsdException w:name="Body Text Indent 2" w:semiHidden="1" w:unhideWhenUsed="1"/>
+    <w:lsdException w:name="Body Text Indent 3" w:semiHidden="1" w:unhideWhenUsed="1"/>
+    <w:lsdException w:name="Block Text" w:semiHidden="1" w:unhideWhenUsed="1"/>
+    <w:lsdException w:name="Hyperlink" w:semiHidden="1" w:unhideWhenUsed="1"/>
+    <w:lsdException w:name="FollowedHyperlink" w:semiHidden="1" w:unhideWhenUsed="1"/>
+    <w:lsdException w:name="Strong" w:uiPriority="22" w:qFormat="1"/>
+    <w:lsdException w:name="Emphasis" w:uiPriority="20" w:qFormat="1"/>
+    <w:lsdException w:name="Document Map" w:semiHidden="1" w:unhideWhenUsed="1"/>
+    <w:lsdException w:name="Plain Text" w:semiHidden="1" w:unhideWhenUsed="1"/>
+    <w:lsdException w:name="E-mail Signature" w:semiHidden="1" w:unhideWhenUsed="1"/>
+    <w:lsdException w:name="HTML Top of Form" w:semiHidden="1" w:unhideWhenUsed="1"/>
+    <w:lsdException w:name="HTML Bottom of Form" w:semiHidden="1" w:unhideWhenUsed="1"/>
+    <w:lsdException w:name="Normal (Web)" w:semiHidden="1" w:unhideWhenUsed="1"/>
+    <w:lsdException w:name="HTML Acronym" w:semiHidden="1" w:unhideWhenUsed="1"/>
+    <w:lsdException w:name="HTML Address" w:semiHidden="1" w:unhideWhenUsed="1"/>
+    <w:lsdException w:name="HTML Cite" w:semiHidden="1" w:unhideWhenUsed="1"/>
+    <w:lsdException w:name="HTML Code" w:semiHidden="1" w:unhideWhenUsed="1"/>
+    <w:lsdException w:name="HTML Definition" w:semiHidden="1" w:unhideWhenUsed="1"/>
+    <w:lsdException w:name="HTML Keyboard" w:semiHidden="1" w:unhideWhenUsed="1"/>
+    <w:lsdException w:name="HTML Preformatted" w:semiHidden="1" w:unhideWhenUsed="1"/>
+    <w:lsdException w:name="HTML Sample" w:semiHidden="1" w:unhideWhenUsed="1"/>
+    <w:lsdException w:name="HTML Typewriter" w:semiHidden="1" w:unhideWhenUsed="1"/>
+    <w:lsdException w:name="HTML Variable" w:semiHidden="1" w:unhideWhenUsed="1"/>
+    <w:lsdException w:name="Normal Table" w:semiHidden="1" w:unhideWhenUsed="1"/>
+    <w:lsdException w:name="annotation subject" w:semiHidden="1" w:unhideWhenUsed="1"/>
+    <w:lsdException w:name="No List" w:semiHidden="1" w:unhideWhenUsed="1"/>
+    <w:lsdException w:name="Outline List 1" w:semiHidden="1" w:unhideWhenUsed="1"/>
+    <w:lsdException w:name="Outline List 2" w:semiHidden="1" w:unhideWhenUsed="1"/>
+    <w:lsdException w:name="Outline List 3" w:semiHidden="1" w:unhideWhenUsed="1"/>
+    <w:lsdException w:name="Table Simple 1" w:semiHidden="1" w:unhideWhenUsed="1"/>
+    <w:lsdException w:name="Table Simple 2" w:semiHidden="1" w:unhideWhenUsed="1"/>
+    <w:lsdException w:name="Table Simple 3" w:semiHidden="1" w:unhideWhenUsed="1"/>
+    <w:lsdException w:name="Table Classic 1" w:semiHidden="1" w:unhideWhenUsed="1"/>
+    <w:lsdException w:name="Table Classic 2" w:semiHidden="1" w:unhideWhenUsed="1"/>
+    <w:lsdException w:name="Table Classic 3" w:semiHidden="1" w:unhideWhenUsed="1"/>
+    <w:lsdException w:name="Table Classic 4" w:semiHidden="1" w:unhideWhenUsed="1"/>
+    <w:lsdException w:name="Table Colorful 1" w:semiHidden="1" w:unhideWhenUsed="1"/>
+    <w:lsdException w:name="Table Colorful 2" w:semiHidden="1" w:unhideWhenUsed="1"/>
+    <w:lsdException w:name="Table Colorful 3" w:semiHidden="1" w:unhideWhenUsed="1"/>
+    <w:lsdException w:name="Table Columns 1" w:semiHidden="1" w:unhideWhenUsed="1"/>
+    <w:lsdException w:name="Table Columns 2" w:semiHidden="1" w:unhideWhenUsed="1"/>
+    <w:lsdException w:name="Table Columns 3" w:semiHidden="1" w:unhideWhenUsed="1"/>
+    <w:lsdException w:name="Table Columns 4" w:semiHidden="1" w:unhideWhenUsed="1"/>
+    <w:lsdException w:name="Table Columns 5" w:semiHidden="1" w:unhideWhenUsed="1"/>
+    <w:lsdException w:name="Table Grid 1" w:semiHidden="1" w:unhideWhenUsed="1"/>
+    <w:lsdException w:name="Table Grid 2" w:semiHidden="1" w:unhideWhenUsed="1"/>
+    <w:lsdException w:name="Table Grid 3" w:semiHidden="1" w:unhideWhenUsed="1"/>
+    <w:lsdException w:name="Table Grid 4" w:semiHidden="1" w:unhideWhenUsed="1"/>
+    <w:lsdException w:name="Table Grid 5" w:semiHidden="1" w:unhideWhenUsed="1"/>
+    <w:lsdException w:name="Table Grid 6" w:semiHidden="1" w:unhideWhenUsed="1"/>
+    <w:lsdException w:name="Table Grid 7" w:semiHidden="1" w:unhideWhenUsed="1"/>
+    <w:lsdException w:name="Table Grid 8" w:semiHidden="1" w:unhideWhenUsed="1"/>
+    <w:lsdException w:name="Table List 1" w:semiHidden="1" w:unhideWhenUsed="1"/>
+    <w:lsdException w:name="Table List 2" w:semiHidden="1" w:unhideWhenUsed="1"/>
+    <w:lsdException w:name="Table List 3" w:semiHidden="1" w:unhideWhenUsed="1"/>
+    <w:lsdException w:name="Table List 4" w:semiHidden="1" w:unhideWhenUsed="1"/>
+    <w:lsdException w:name="Table List 5" w:semiHidden="1" w:unhideWhenUsed="1"/>
+    <w:lsdException w:name="Table List 6" w:semiHidden="1" w:unhideWhenUsed="1"/>
+    <w:lsdException w:name="Table List 7" w:semiHidden="1" w:unhideWhenUsed="1"/>
+    <w:lsdException w:name="Table List 8" w:semiHidden="1" w:unhideWhenUsed="1"/>
+    <w:lsdException w:name="Table 3D effects 1" w:semiHidden="1" w:unhideWhenUsed="1"/>
+    <w:lsdException w:name="Table 3D effects 2" w:semiHidden="1" w:unhideWhenUsed="1"/>
+    <w:lsdException w:name="Table 3D effects 3" w:semiHidden="1" w:unhideWhenUsed="1"/>
+    <w:lsdException w:name="Table Contemporary" w:semiHidden="1" w:unhideWhenUsed="1"/>
+    <w:lsdException w:name="Table Elegant" w:semiHidden="1" w:unhideWhenUsed="1"/>
+    <w:lsdException w:name="Table Professional" w:semiHidden="1" w:unhideWhenUsed="1"/>
+    <w:lsdException w:name="Table Subtle 1" w:semiHidden="1" w:unhideWhenUsed="1"/>
+    <w:lsdException w:name="Table Subtle 2" w:semiHidden="1" w:unhideWhenUsed="1"/>
+    <w:lsdException w:name="Table Web 1" w:semiHidden="1" w:unhideWhenUsed="1"/>
+    <w:lsdException w:name="Table Web 2" w:semiHidden="1" w:unhideWhenUsed="1"/>
+    <w:lsdException w:name="Table Web 3" w:semiHidden="1" w:unhideWhenUsed="1"/>
+    <w:lsdException w:name="Balloon Text" w:semiHidden="1" w:unhideWhenUsed="1"/>
+    <w:lsdException w:name="Table Grid" w:uiPriority="39"/>
+    <w:lsdException w:name="Table Theme" w:semiHidden="1" w:unhideWhenUsed="1"/>
+    <w:lsdException w:name="Placeholder Text" w:semiHidden="1"/>
+    <w:lsdException w:name="No Spacing" w:uiPriority="1" w:qFormat="1"/>
+    <w:lsdException w:name="Light Shading" w:uiPriority="60"/>
+    <w:lsdException w:name="Light List" w:uiPriority="61"/>
+    <w:lsdException w:name="Light Grid" w:uiPriority="62"/>
+    <w:lsdException w:name="Medium Shading 1" w:uiPriority="63"/>
+    <w:lsdException w:name="Medium Shading 2" w:uiPriority="64"/>
+    <w:lsdException w:name="Medium List 1" w:uiPriority="65"/>
+    <w:lsdException w:name="Medium List 2" w:uiPriority="66"/>
+    <w:lsdException w:name="Medium Grid 1" w:uiPriority="67"/>
+    <w:lsdException w:name="Medium Grid 2" w:uiPriority="68"/>
+    <w:lsdException w:name="Medium Grid 3" w:uiPriority="69"/>
+    <w:lsdException w:name="Dark List" w:uiPriority="70"/>
+    <w:lsdException w:name="Colorful Shading" w:uiPriority="71"/>
+    <w:lsdException w:name="Colorful List" w:uiPriority="72"/>
+    <w:lsdException w:name="Colorful Grid" w:uiPriority="73"/>
+    <w:lsdException w:name="Light Shading Accent 1" w:uiPriority="60"/>
+    <w:lsdException w:name="Light List Accent 1" w:uiPriority="61"/>
+    <w:lsdException w:name="Light Grid Accent 1" w:uiPriority="62"/>
+    <w:lsdException w:name="Medium Shading 1 Accent 1" w:uiPriority="63"/>
+    <w:lsdException w:name="Medium Shading 2 Accent 1" w:uiPriority="64"/>
+    <w:lsdException w:name="Medium List 1 Accent 1" w:uiPriority="65"/>
+    <w:lsdException w:name="Revision" w:semiHidden="1"/>
+    <w:lsdException w:name="List Paragraph" w:uiPriority="34" w:qFormat="1"/>
+    <w:lsdException w:name="Quote" w:uiPriority="29" w:qFormat="1"/>
+    <w:lsdException w:name="Intense Quote" w:uiPriority="30" w:qFormat="1"/>
+    <w:lsdException w:name="Medium List 2 Accent 1" w:uiPriority="66"/>
+    <w:lsdException w:name="Medium Grid 1 Accent 1" w:uiPriority="67"/>
+    <w:lsdException w:name="Medium Grid 2 Accent 1" w:uiPriority="68"/>
+    <w:lsdException w:name="Medium Grid 3 Accent 1" w:uiPriority="69"/>
+    <w:lsdException w:name="Dark List Accent 1" w:uiPriority="70"/>
+    <w:lsdException w:name="Colorful Shading Accent 1" w:uiPriority="71"/>
+    <w:lsdException w:name="Colorful List Accent 1" w:uiPriority="72"/>
+    <w:lsdException w:name="Colorful Grid Accent 1" w:uiPriority="73"/>
+    <w:lsdException w:name="Light Shading Accent 2" w:uiPriority="60"/>
+    <w:lsdException w:name="Light List Accent 2" w:uiPriority="61"/>
+    <w:lsdException w:name="Light Grid Accent 2" w:uiPriority="62"/>
+    <w:lsdException w:name="Medium Shading 1 Accent 2" w:uiPriority="63"/>
+    <w:lsdException w:name="Medium Shading 2 Accent 2" w:uiPriority="64"/>
+    <w:lsdException w:name="Medium List 1 Accent 2" w:uiPriority="65"/>
+    <w:lsdException w:name="Medium List 2 Accent 2" w:uiPriority="66"/>
+    <w:lsdException w:name="Medium Grid 1 Accent 2" w:uiPriority="67"/>
+    <w:lsdException w:name="Medium Grid 2 Accent 2" w:uiPriority="68"/>
+    <w:lsdException w:name="Medium Grid 3 Accent 2" w:uiPriority="69"/>
+    <w:lsdException w:name="Dark List Accent 2" w:uiPriority="70"/>
+    <w:lsdException w:name="Colorful Shading Accent 2" w:uiPriority="71"/>
+    <w:lsdException w:name="Colorful List Accent 2" w:uiPriority="72"/>
+    <w:lsdException w:name="Colorful Grid Accent 2" w:uiPriority="73"/>
+    <w:lsdException w:name="Light Shading Accent 3" w:uiPriority="60"/>
+    <w:lsdException w:name="Light List Accent 3" w:uiPriority="61"/>
+    <w:lsdException w:name="Light Grid Accent 3" w:uiPriority="62"/>
+    <w:lsdException w:name="Medium Shading 1 Accent 3" w:uiPriority="63"/>
+    <w:lsdException w:name="Medium Shading 2 Accent 3" w:uiPriority="64"/>
+    <w:lsdException w:name="Medium List 1 Accent 3" w:uiPriority="65"/>
+    <w:lsdException w:name="Medium List 2 Accent 3" w:uiPriority="66"/>
+    <w:lsdException w:name="Medium Grid 1 Accent 3" w:uiPriority="67"/>
+    <w:lsdException w:name="Medium Grid 2 Accent 3" w:uiPriority="68"/>
+    <w:lsdException w:name="Medium Grid 3 Accent 3" w:uiPriority="69"/>
+    <w:lsdException w:name="Dark List Accent 3" w:uiPriority="70"/>
+    <w:lsdException w:name="Colorful Shading Accent 3" w:uiPriority="71"/>
+    <w:lsdException w:name="Colorful List Accent 3" w:uiPriority="72"/>
+    <w:lsdException w:name="Colorful Grid Accent 3" w:uiPriority="73"/>
+    <w:lsdException w:name="Light Shading Accent 4" w:uiPriority="60"/>
+    <w:lsdException w:name="Light List Accent 4" w:uiPriority="61"/>
+    <w:lsdException w:name="Light Grid Accent 4" w:uiPriority="62"/>
+    <w:lsdException w:name="Medium Shading 1 Accent 4" w:uiPriority="63"/>
+    <w:lsdException w:name="Medium Shading 2 Accent 4" w:uiPriority="64"/>
+    <w:lsdException w:name="Medium List 1 Accent 4" w:uiPriority="65"/>
+    <w:lsdException w:name="Medium List 2 Accent 4" w:uiPriority="66"/>
+    <w:lsdException w:name="Medium Grid 1 Accent 4" w:uiPriority="67"/>
+    <w:lsdException w:name="Medium Grid 2 Accent 4" w:uiPriority="68"/>
+    <w:lsdException w:name="Medium Grid 3 Accent 4" w:uiPriority="69"/>
+    <w:lsdException w:name="Dark List Accent 4" w:uiPriority="70"/>
+    <w:lsdException w:name="Colorful Shading Accent 4" w:uiPriority="71"/>
+    <w:lsdException w:name="Colorful List Accent 4" w:uiPriority="72"/>
+    <w:lsdException w:name="Colorful Grid Accent 4" w:uiPriority="73"/>
+    <w:lsdException w:name="Light Shading Accent 5" w:uiPriority="60"/>
+    <w:lsdException w:name="Light List Accent 5" w:uiPriority="61"/>
+    <w:lsdException w:name="Light Grid Accent 5" w:uiPriority="62"/>
+    <w:lsdException w:name="Medium Shading 1 Accent 5" w:uiPriority="63"/>
+    <w:lsdException w:name="Medium Shading 2 Accent 5" w:uiPriority="64"/>
+    <w:lsdException w:name="Medium List 1 Accent 5" w:uiPriority="65"/>
+    <w:lsdException w:name="Medium List 2 Accent 5" w:uiPriority="66"/>
+    <w:lsdException w:name="Medium Grid 1 Accent 5" w:uiPriority="67"/>
+    <w:lsdException w:name="Medium Grid 2 Accent 5" w:uiPriority="68"/>
+    <w:lsdException w:name="Medium Grid 3 Accent 5" w:uiPriority="69"/>
+    <w:lsdException w:name="Dark List Accent 5" w:uiPriority="70"/>
+    <w:lsdException w:name="Colorful Shading Accent 5" w:uiPriority="71"/>
+    <w:lsdException w:name="Colorful List Accent 5" w:uiPriority="72"/>
+    <w:lsdException w:name="Colorful Grid Accent 5" w:uiPriority="73"/>
+    <w:lsdException w:name="Light Shading Accent 6" w:uiPriority="60"/>
+    <w:lsdException w:name="Light List Accent 6" w:uiPriority="61"/>
+    <w:lsdException w:name="Light Grid Accent 6" w:uiPriority="62"/>
+    <w:lsdException w:name="Medium Shading 1 Accent 6" w:uiPriority="63"/>
+    <w:lsdException w:name="Medium Shading 2 Accent 6" w:uiPriority="64"/>
+    <w:lsdException w:name="Medium List 1 Accent 6" w:uiPriority="65"/>
+    <w:lsdException w:name="Medium List 2 Accent 6" w:uiPriority="66"/>
+    <w:lsdException w:name="Medium Grid 1 Accent 6" w:uiPriority="67"/>
+    <w:lsdException w:name="Medium Grid 2 Accent 6" w:uiPriority="68"/>
+    <w:lsdException w:name="Medium Grid 3 Accent 6" w:uiPriority="69"/>
+    <w:lsdException w:name="Dark List Accent 6" w:uiPriority="70"/>
+    <w:lsdException w:name="Colorful Shading Accent 6" w:uiPriority="71"/>
+    <w:lsdException w:name="Colorful List Accent 6" w:uiPriority="72"/>
+    <w:lsdException w:name="Colorful Grid Accent 6" w:uiPriority="73"/>
+    <w:lsdException w:name="Subtle Emphasis" w:uiPriority="19" w:qFormat="1"/>
+    <w:lsdException w:name="Intense Emphasis" w:uiPriority="21" w:qFormat="1"/>
+    <w:lsdException w:name="Subtle Reference" w:uiPriority="31" w:qFormat="1"/>
+    <w:lsdException w:name="Intense Reference" w:uiPriority="32" w:qFormat="1"/>
+    <w:lsdException w:name="Book Title" w:uiPriority="33" w:qFormat="1"/>
+    <w:lsdException w:name="Bibliography" w:semiHidden="1" w:uiPriority="37" w:unhideWhenUsed="1"/>
+    <w:lsdException w:name="TOC Heading" w:semiHidden="1" w:uiPriority="39" w:unhideWhenUsed="1" w:qFormat="1"/>
+    <w:lsdException w:name="Plain Table 1" w:uiPriority="41"/>
+    <w:lsdException w:name="Plain Table 2" w:uiPriority="42"/>
+    <w:lsdException w:name="Plain Table 3" w:uiPriority="43"/>
+    <w:lsdException w:name="Plain Table 4" w:uiPriority="44"/>
+    <w:lsdException w:name="Plain Table 5" w:uiPriority="45"/>
+    <w:lsdException w:name="Grid Table Light" w:uiPriority="40"/>
+    <w:lsdException w:name="Grid Table 1 Light" w:uiPriority="46"/>
+    <w:lsdException w:name="Grid Table 2" w:uiPriority="47"/>
+    <w:lsdException w:name="Grid Table 3" w:uiPriority="48"/>
+    <w:lsdException w:name="Grid Table 4" w:uiPriority="49"/>
+    <w:lsdException w:name="Grid Table 5 Dark" w:uiPriority="50"/>
+    <w:lsdException w:name="Grid Table 6 Colorful" w:uiPriority="51"/>
+    <w:lsdException w:name="Grid Table 7 Colorful" w:uiPriority="52"/>
+    <w:lsdException w:name="Grid Table 1 Light Accent 1" w:uiPriority="46"/>
+    <w:lsdException w:name="Grid Table 2 Accent 1" w:uiPriority="47"/>
+    <w:lsdException w:name="Grid Table 3 Accent 1" w:uiPriority="48"/>
+    <w:lsdException w:name="Grid Table 4 Accent 1" w:uiPriority="49"/>
+    <w:lsdException w:name="Grid Table 5 Dark Accent 1" w:uiPriority="50"/>
+    <w:lsdException w:name="Grid Table 6 Colorful Accent 1" w:uiPriority="51"/>
+    <w:lsdException w:name="Grid Table 7 Colorful Accent 1" w:uiPriority="52"/>
+    <w:lsdException w:name="Grid Table 1 Light Accent 2" w:uiPriority="46"/>
+    <w:lsdException w:name="Grid Table 2 Accent 2" w:uiPriority="47"/>
+    <w:lsdException w:name="Grid Table 3 Accent 2" w:uiPriority="48"/>
+    <w:lsdException w:name="Grid Table 4 Accent 2" w:uiPriority="49"/>
+    <w:lsdException w:name="Grid Table 5 Dark Accent 2" w:uiPriority="50"/>
+    <w:lsdException w:name="Grid Table 6 Colorful Accent 2" w:uiPriority="51"/>
+    <w:lsdException w:name="Grid Table 7 Colorful Accent 2" w:uiPriority="52"/>
+    <w:lsdException w:name="Grid Table 1 Light Accent 3" w:uiPriority="46"/>
+    <w:lsdException w:name="Grid Table 2 Accent 3" w:uiPriority="47"/>
+    <w:lsdException w:name="Grid Table 3 Accent 3" w:uiPriority="48"/>
+    <w:lsdException w:name="Grid Table 4 Accent 3" w:uiPriority="49"/>
+    <w:lsdException w:name="Grid Table 5 Dark Accent 3" w:uiPriority="50"/>
+    <w:lsdException w:name="Grid Table 6 Colorful Accent 3" w:uiPriority="51"/>
+    <w:lsdException w:name="Grid Table 7 Colorful Accent 3" w:uiPriority="52"/>
+    <w:lsdException w:name="Grid Table 1 Light Accent 4" w:uiPriority="46"/>
+    <w:lsdException w:name="Grid Table 2 Accent 4" w:uiPriority="47"/>
+    <w:lsdException w:name="Grid Table 3 Accent 4" w:uiPriority="48"/>
+    <w:lsdException w:name="Grid Table 4 Accent 4" w:uiPriority="49"/>
+    <w:lsdException w:name="Grid Table 5 Dark Accent 4" w:uiPriority="50"/>
+    <w:lsdException w:name="Grid Table 6 Colorful Accent 4" w:uiPriority="51"/>
+    <w:lsdException w:name="Grid Table 7 Colorful Accent 4" w:uiPriority="52"/>
+    <w:lsdException w:name="Grid Table 1 Light Accent 5" w:uiPriority="46"/>
+    <w:lsdException w:name="Grid Table 2 Accent 5" w:uiPriority="47"/>
+    <w:lsdException w:name="Grid Table 3 Accent 5" w:uiPriority="48"/>
+    <w:lsdException w:name="Grid Table 4 Accent 5" w:uiPriority="49"/>
+    <w:lsdException w:name="Grid Table 5 Dark Accent 5" w:uiPriority="50"/>
+    <w:lsdException w:name="Grid Table 6 Colorful Accent 5" w:uiPriority="51"/>
+    <w:lsdException w:name="Grid Table 7 Colorful Accent 5" w:uiPriority="52"/>
+    <w:lsdException w:name="Grid Table 1 Light Accent 6" w:uiPriority="46"/>
+    <w:lsdException w:name="Grid Table 2 Accent 6" w:uiPriority="47"/>
+    <w:lsdException w:name="Grid Table 3 Accent 6" w:uiPriority="48"/>
+    <w:lsdException w:name="Grid Table 4 Accent 6" w:uiPriority="49"/>
+    <w:lsdException w:name="Grid Table 5 Dark Accent 6" w:uiPriority="50"/>
+    <w:lsdException w:name="Grid Table 6 Colorful Accent 6" w:uiPriority="51"/>
+    <w:lsdException w:name="Grid Table 7 Colorful Accent 6" w:uiPriority="52"/>
+    <w:lsdException w:name="List Table 1 Light" w:uiPriority="46"/>
+    <w:lsdException w:name="List Table 2" w:uiPriority="47"/>
+    <w:lsdException w:name="List Table 3" w:uiPriority="48"/>
+    <w:lsdException w:name="List Table 4" w:uiPriority="49"/>
+    <w:lsdException w:name="List Table 5 Dark" w:uiPriority="50"/>
+    <w:lsdException w:name="List Table 6 Colorful" w:uiPriority="51"/>
+    <w:lsdException w:name="List Table 7 Colorful" w:uiPriority="52"/>
+    <w:lsdException w:name="List Table 1 Light Accent 1" w:uiPriority="46"/>
+    <w:lsdException w:name="List Table 2 Accent 1" w:uiPriority="47"/>
+    <w:lsdException w:name="List Table 3 Accent 1" w:uiPriority="48"/>
+    <w:lsdException w:name="List Table 4 Accent 1" w:uiPriority="49"/>
+    <w:lsdException w:name="List Table 5 Dark Accent 1" w:uiPriority="50"/>
+    <w:lsdException w:name="List Table 6 Colorful Accent 1" w:uiPriority="51"/>
+    <w:lsdException w:name="List Table 7 Colorful Accent 1" w:uiPriority="52"/>
+    <w:lsdException w:name="List Table 1 Light Accent 2" w:uiPriority="46"/>
+    <w:lsdException w:name="List Table 2 Accent 2" w:uiPriority="47"/>
+    <w:lsdException w:name="List Table 3 Accent 2" w:uiPriority="48"/>
+    <w:lsdException w:name="List Table 4 Accent 2" w:uiPriority="49"/>
+    <w:lsdException w:name="List Table 5 Dark Accent 2" w:uiPriority="50"/>
+    <w:lsdException w:name="List Table 6 Colorful Accent 2" w:uiPriority="51"/>
+    <w:lsdException w:name="List Table 7 Colorful Accent 2" w:uiPriority="52"/>
+    <w:lsdException w:name="List Table 1 Light Accent 3" w:uiPriority="46"/>
+    <w:lsdException w:name="List Table 2 Accent 3" w:uiPriority="47"/>
+    <w:lsdException w:name="List Table 3 Accent 3" w:uiPriority="48"/>
+    <w:lsdException w:name="List Table 4 Accent 3" w:uiPriority="49"/>
+    <w:lsdException w:name="List Table 5 Dark Accent 3" w:uiPriority="50"/>
+    <w:lsdException w:name="List Table 6 Colorful Accent 3" w:uiPriority="51"/>
+    <w:lsdException w:name="List Table 7 Colorful Accent 3" w:uiPriority="52"/>
+    <w:lsdException w:name="List Table 1 Light Accent 4" w:uiPriority="46"/>
+    <w:lsdException w:name="List Table 2 Accent 4" w:uiPriority="47"/>
+    <w:lsdException w:name="List Table 3 Accent 4" w:uiPriority="48"/>
+    <w:lsdException w:name="List Table 4 Accent 4" w:uiPriority="49"/>
+    <w:lsdException w:name="List Table 5 Dark Accent 4" w:uiPriority="50"/>
+    <w:lsdException w:name="List Table 6 Colorful Accent 4" w:uiPriority="51"/>
+    <w:lsdException w:name="List Table 7 Colorful Accent 4" w:uiPriority="52"/>
+    <w:lsdException w:name="List Table 1 Light Accent 5" w:uiPriority="46"/>
+    <w:lsdException w:name="List Table 2 Accent 5" w:uiPriority="47"/>
+    <w:lsdException w:name="List Table 3 Accent 5" w:uiPriority="48"/>
+    <w:lsdException w:name="List Table 4 Accent 5" w:uiPriority="49"/>
+    <w:lsdException w:name="List Table 5 Dark Accent 5" w:uiPriority="50"/>
+    <w:lsdException w:name="List Table 6 Colorful Accent 5" w:uiPriority="51"/>
+    <w:lsdException w:name="List Table 7 Colorful Accent 5" w:uiPriority="52"/>
+    <w:lsdException w:name="List Table 1 Light Accent 6" w:uiPriority="46"/>
+    <w:lsdException w:name="List Table 2 Accent 6" w:uiPriority="47"/>
+    <w:lsdException w:name="List Table 3 Accent 6" w:uiPriority="48"/>
+    <w:lsdException w:name="List Table 4 Accent 6" w:uiPriority="49"/>
+    <w:lsdException w:name="List Table 5 Dark Accent 6" w:uiPriority="50"/>
+    <w:lsdException w:name="List Table 6 Colorful Accent 6" w:uiPriority="51"/>
+    <w:lsdException w:name="List Table 7 Colorful Accent 6" w:uiPriority="52"/>
+    <w:lsdException w:name="Mention" w:semiHidden="1" w:unhideWhenUsed="1"/>
+    <w:lsdException w:name="Smart Hyperlink" w:semiHidden="1" w:unhideWhenUsed="1"/>
+    <w:lsdException w:name="Hashtag" w:semiHidden="1" w:unhideWhenUsed="1"/>
+    <w:lsdException w:name="Unresolved Mention" w:semiHidden="1" w:unhideWhenUsed="1"/>
+  </w:latentStyles>
+  <w:style w:type="paragraph" w:default="1" w:styleId="Normal">
     <w:name w:val="Normal"/>
     <w:qFormat/>
     <w:pPr>
-      <w:widowControl/>
-      <w:kinsoku w:val="true"/>
-      <w:overflowPunct w:val="true"/>
-      <w:autoSpaceDE w:val="true"/>
-      <w:bidi w:val="0"/>
-      <w:spacing w:lineRule="auto" w:line="324" w:before="0" w:after="160"/>
-      <w:jc w:val="left"/>
-    </w:pPr>
-    <w:rPr>
-      <w:rFonts w:ascii="Microsoft Sans Serif" w:hAnsi="Microsoft Sans Serif" w:eastAsia="Microsoft Sans Serif" w:cs="DejaVu Sans"/>
+      <w:spacing w:after="160" w:line="324" w:lineRule="auto"/>
+    </w:pPr>
+    <w:rPr>
       <w:color w:val="2B2D42"/>
       <w:sz w:val="22"/>
       <w:szCs w:val="24"/>
-      <w:lang w:val="en-US" w:eastAsia="en-US" w:bidi="ar-SA"/>
-    </w:rPr>
-  </w:style>
-  <w:style w:type="paragraph" w:styleId="Titre1">
-    <w:name w:val="Heading 1"/>
+    </w:rPr>
+  </w:style>
+  <w:style w:type="paragraph" w:styleId="Heading1">
+    <w:name w:val="heading 1"/>
     <w:basedOn w:val="Normal"/>
     <w:next w:val="Normal"/>
     <w:qFormat/>
     <w:pPr>
       <w:keepNext/>
       <w:keepLines/>
-      <w:numPr>
-        <w:ilvl w:val="0"/>
-        <w:numId w:val="0"/>
-      </w:numPr>
-      <w:spacing w:lineRule="auto" w:line="240" w:before="0" w:after="120"/>
+      <w:spacing w:after="120" w:line="240" w:lineRule="auto"/>
       <w:outlineLvl w:val="0"/>
     </w:pPr>
     <w:rPr>
-      <w:rFonts w:ascii="Franklin Gothic Book" w:hAnsi="Franklin Gothic Book" w:eastAsia="Microsoft Sans Serif" w:cs="DejaVu Sans"/>
+      <w:rFonts w:ascii="Franklin Gothic Book" w:hAnsi="Franklin Gothic Book"/>
       <w:b/>
       <w:bCs/>
       <w:spacing w:val="20"/>
@@ -419,68 +845,55 @@
       <w:szCs w:val="28"/>
     </w:rPr>
   </w:style>
-  <w:style w:type="paragraph" w:styleId="Titre2">
-    <w:name w:val="Heading 2"/>
+  <w:style w:type="paragraph" w:styleId="Heading2">
+    <w:name w:val="heading 2"/>
     <w:basedOn w:val="Normal"/>
     <w:next w:val="Normal"/>
     <w:qFormat/>
     <w:pPr>
       <w:keepNext/>
       <w:keepLines/>
-      <w:numPr>
-        <w:ilvl w:val="0"/>
-        <w:numId w:val="0"/>
-      </w:numPr>
-      <w:spacing w:lineRule="auto" w:line="240" w:before="60" w:after="60"/>
+      <w:spacing w:before="60" w:after="60" w:line="240" w:lineRule="auto"/>
       <w:outlineLvl w:val="1"/>
     </w:pPr>
     <w:rPr>
-      <w:rFonts w:ascii="Franklin Gothic Book" w:hAnsi="Franklin Gothic Book" w:eastAsia="Microsoft Sans Serif" w:cs="DejaVu Sans"/>
+      <w:rFonts w:ascii="Franklin Gothic Book" w:hAnsi="Franklin Gothic Book"/>
       <w:bCs/>
       <w:spacing w:val="20"/>
       <w:sz w:val="24"/>
     </w:rPr>
   </w:style>
-  <w:style w:type="paragraph" w:styleId="Titre3">
-    <w:name w:val="Heading 3"/>
+  <w:style w:type="paragraph" w:styleId="Heading3">
+    <w:name w:val="heading 3"/>
     <w:basedOn w:val="Normal"/>
     <w:next w:val="Normal"/>
     <w:qFormat/>
     <w:pPr>
       <w:keepNext/>
       <w:keepLines/>
-      <w:numPr>
-        <w:ilvl w:val="0"/>
-        <w:numId w:val="0"/>
-      </w:numPr>
-      <w:spacing w:lineRule="auto" w:line="240" w:before="20" w:after="0"/>
+      <w:spacing w:before="20" w:after="0" w:line="240" w:lineRule="auto"/>
       <w:outlineLvl w:val="2"/>
     </w:pPr>
     <w:rPr>
-      <w:rFonts w:eastAsia="Microsoft Sans Serif" w:cs="DejaVu Sans"/>
       <w:b/>
       <w:bCs/>
       <w:color w:val="8E0A1A"/>
       <w:sz w:val="24"/>
     </w:rPr>
   </w:style>
-  <w:style w:type="paragraph" w:styleId="Titre4">
-    <w:name w:val="Heading 4"/>
+  <w:style w:type="paragraph" w:styleId="Heading4">
+    <w:name w:val="heading 4"/>
     <w:basedOn w:val="Normal"/>
     <w:next w:val="Normal"/>
     <w:qFormat/>
     <w:pPr>
       <w:keepNext/>
       <w:keepLines/>
-      <w:numPr>
-        <w:ilvl w:val="0"/>
-        <w:numId w:val="0"/>
-      </w:numPr>
       <w:spacing w:before="200" w:after="0"/>
       <w:outlineLvl w:val="3"/>
     </w:pPr>
     <w:rPr>
-      <w:rFonts w:ascii="Franklin Gothic Book" w:hAnsi="Franklin Gothic Book" w:eastAsia="Microsoft Sans Serif" w:cs="DejaVu Sans"/>
+      <w:rFonts w:ascii="Franklin Gothic Book" w:hAnsi="Franklin Gothic Book"/>
       <w:b/>
       <w:bCs/>
       <w:i/>
@@ -488,109 +901,89 @@
       <w:color w:val="BE0E24"/>
     </w:rPr>
   </w:style>
-  <w:style w:type="paragraph" w:styleId="Titre5">
-    <w:name w:val="Heading 5"/>
+  <w:style w:type="paragraph" w:styleId="Heading5">
+    <w:name w:val="heading 5"/>
     <w:basedOn w:val="Normal"/>
     <w:next w:val="Normal"/>
     <w:qFormat/>
     <w:pPr>
       <w:keepNext/>
       <w:keepLines/>
-      <w:numPr>
-        <w:ilvl w:val="0"/>
-        <w:numId w:val="0"/>
-      </w:numPr>
       <w:spacing w:before="200" w:after="0"/>
       <w:outlineLvl w:val="4"/>
     </w:pPr>
     <w:rPr>
-      <w:rFonts w:ascii="Franklin Gothic Book" w:hAnsi="Franklin Gothic Book" w:eastAsia="Microsoft Sans Serif" w:cs="DejaVu Sans"/>
+      <w:rFonts w:ascii="Franklin Gothic Book" w:hAnsi="Franklin Gothic Book"/>
       <w:color w:val="5F0711"/>
     </w:rPr>
   </w:style>
-  <w:style w:type="paragraph" w:styleId="Titre6">
-    <w:name w:val="Heading 6"/>
+  <w:style w:type="paragraph" w:styleId="Heading6">
+    <w:name w:val="heading 6"/>
     <w:basedOn w:val="Normal"/>
     <w:next w:val="Normal"/>
     <w:qFormat/>
     <w:pPr>
       <w:keepNext/>
       <w:keepLines/>
-      <w:numPr>
-        <w:ilvl w:val="0"/>
-        <w:numId w:val="0"/>
-      </w:numPr>
       <w:spacing w:before="200" w:after="0"/>
       <w:outlineLvl w:val="5"/>
     </w:pPr>
     <w:rPr>
-      <w:rFonts w:ascii="Franklin Gothic Book" w:hAnsi="Franklin Gothic Book" w:eastAsia="Microsoft Sans Serif" w:cs="DejaVu Sans"/>
+      <w:rFonts w:ascii="Franklin Gothic Book" w:hAnsi="Franklin Gothic Book"/>
       <w:i/>
       <w:iCs/>
       <w:color w:val="5F0711"/>
     </w:rPr>
   </w:style>
-  <w:style w:type="paragraph" w:styleId="Titre7">
-    <w:name w:val="Heading 7"/>
+  <w:style w:type="paragraph" w:styleId="Heading7">
+    <w:name w:val="heading 7"/>
     <w:basedOn w:val="Normal"/>
     <w:next w:val="Normal"/>
     <w:qFormat/>
     <w:pPr>
       <w:keepNext/>
       <w:keepLines/>
-      <w:numPr>
-        <w:ilvl w:val="0"/>
-        <w:numId w:val="0"/>
-      </w:numPr>
       <w:spacing w:before="200" w:after="0"/>
       <w:outlineLvl w:val="6"/>
     </w:pPr>
     <w:rPr>
-      <w:rFonts w:ascii="Franklin Gothic Book" w:hAnsi="Franklin Gothic Book" w:eastAsia="Microsoft Sans Serif" w:cs="DejaVu Sans"/>
+      <w:rFonts w:ascii="Franklin Gothic Book" w:hAnsi="Franklin Gothic Book"/>
       <w:i/>
       <w:iCs/>
       <w:color w:val="404040"/>
     </w:rPr>
   </w:style>
-  <w:style w:type="paragraph" w:styleId="Titre8">
-    <w:name w:val="Heading 8"/>
+  <w:style w:type="paragraph" w:styleId="Heading8">
+    <w:name w:val="heading 8"/>
     <w:basedOn w:val="Normal"/>
     <w:next w:val="Normal"/>
     <w:qFormat/>
     <w:pPr>
       <w:keepNext/>
       <w:keepLines/>
-      <w:numPr>
-        <w:ilvl w:val="0"/>
-        <w:numId w:val="0"/>
-      </w:numPr>
       <w:spacing w:before="200" w:after="0"/>
       <w:outlineLvl w:val="7"/>
     </w:pPr>
     <w:rPr>
-      <w:rFonts w:ascii="Franklin Gothic Book" w:hAnsi="Franklin Gothic Book" w:eastAsia="Microsoft Sans Serif" w:cs="DejaVu Sans"/>
+      <w:rFonts w:ascii="Franklin Gothic Book" w:hAnsi="Franklin Gothic Book"/>
       <w:color w:val="404040"/>
       <w:sz w:val="20"/>
       <w:szCs w:val="20"/>
     </w:rPr>
   </w:style>
-  <w:style w:type="paragraph" w:styleId="Titre9">
-    <w:name w:val="Heading 9"/>
+  <w:style w:type="paragraph" w:styleId="Heading9">
+    <w:name w:val="heading 9"/>
     <w:basedOn w:val="Normal"/>
     <w:next w:val="Normal"/>
     <w:qFormat/>
     <w:pPr>
       <w:keepNext/>
       <w:keepLines/>
-      <w:numPr>
-        <w:ilvl w:val="0"/>
-        <w:numId w:val="0"/>
-      </w:numPr>
       <w:spacing w:before="200" w:after="0"/>
       <w:outlineLvl w:val="8"/>
     </w:pPr>
     <w:rPr>
-      <w:rFonts w:ascii="Franklin Gothic Book" w:hAnsi="Franklin Gothic Book" w:eastAsia="Microsoft Sans Serif" w:cs="DejaVu Sans"/>
+      <w:rFonts w:ascii="Franklin Gothic Book" w:hAnsi="Franklin Gothic Book"/>
       <w:i/>
       <w:iCs/>
       <w:color w:val="404040"/>
@@ -598,29 +991,51 @@
       <w:szCs w:val="20"/>
     </w:rPr>
   </w:style>
-  <w:style w:type="character" w:styleId="DefaultParagraphFont">
+  <w:style w:type="character" w:default="1" w:styleId="DefaultParagraphFont">
     <w:name w:val="Default Paragraph Font"/>
-    <w:qFormat/>
-    <w:rPr/>
-  </w:style>
-  <w:style w:type="character" w:styleId="TitleChar">
+    <w:uiPriority w:val="1"/>
+    <w:semiHidden/>
+    <w:unhideWhenUsed/>
+  </w:style>
+  <w:style w:type="table" w:default="1" w:styleId="TableNormal">
+    <w:name w:val="Normal Table"/>
+    <w:uiPriority w:val="99"/>
+    <w:semiHidden/>
+    <w:unhideWhenUsed/>
+    <w:tblPr>
+      <w:tblInd w:w="0" w:type="dxa"/>
+      <w:tblCellMar>
+        <w:top w:w="0" w:type="dxa"/>
+        <w:left w:w="108" w:type="dxa"/>
+        <w:bottom w:w="0" w:type="dxa"/>
+        <w:right w:w="108" w:type="dxa"/>
+      </w:tblCellMar>
+    </w:tblPr>
+  </w:style>
+  <w:style w:type="numbering" w:default="1" w:styleId="NoList">
+    <w:name w:val="No List"/>
+    <w:uiPriority w:val="99"/>
+    <w:semiHidden/>
+    <w:unhideWhenUsed/>
+  </w:style>
+  <w:style w:type="character" w:customStyle="1" w:styleId="TitleChar">
     <w:name w:val="Title Char"/>
     <w:basedOn w:val="DefaultParagraphFont"/>
     <w:qFormat/>
     <w:rPr>
-      <w:rFonts w:ascii="Franklin Gothic Book" w:hAnsi="Franklin Gothic Book" w:eastAsia="Microsoft Sans Serif" w:cs="DejaVu Sans"/>
+      <w:rFonts w:ascii="Franklin Gothic Book" w:eastAsia="Microsoft Sans Serif" w:hAnsi="Franklin Gothic Book" w:cs="DejaVu Sans"/>
       <w:caps/>
       <w:color w:val="202131"/>
       <w:sz w:val="80"/>
       <w:szCs w:val="52"/>
     </w:rPr>
   </w:style>
-  <w:style w:type="character" w:styleId="Heading1Char">
+  <w:style w:type="character" w:customStyle="1" w:styleId="Heading1Char">
     <w:name w:val="Heading 1 Char"/>
     <w:basedOn w:val="DefaultParagraphFont"/>
     <w:qFormat/>
     <w:rPr>
-      <w:rFonts w:ascii="Franklin Gothic Book" w:hAnsi="Franklin Gothic Book" w:eastAsia="Microsoft Sans Serif" w:cs="DejaVu Sans"/>
+      <w:rFonts w:ascii="Franklin Gothic Book" w:eastAsia="Microsoft Sans Serif" w:hAnsi="Franklin Gothic Book" w:cs="DejaVu Sans"/>
       <w:b/>
       <w:bCs/>
       <w:color w:val="2B2D42"/>
@@ -629,12 +1044,12 @@
       <w:szCs w:val="28"/>
     </w:rPr>
   </w:style>
-  <w:style w:type="character" w:styleId="Heading2Char">
+  <w:style w:type="character" w:customStyle="1" w:styleId="Heading2Char">
     <w:name w:val="Heading 2 Char"/>
     <w:basedOn w:val="DefaultParagraphFont"/>
     <w:qFormat/>
     <w:rPr>
-      <w:rFonts w:ascii="Franklin Gothic Book" w:hAnsi="Franklin Gothic Book" w:eastAsia="Microsoft Sans Serif" w:cs="DejaVu Sans"/>
+      <w:rFonts w:ascii="Franklin Gothic Book" w:eastAsia="Microsoft Sans Serif" w:hAnsi="Franklin Gothic Book" w:cs="DejaVu Sans"/>
       <w:bCs/>
       <w:color w:val="2B2D42"/>
       <w:spacing w:val="20"/>
@@ -642,7 +1057,7 @@
       <w:szCs w:val="24"/>
     </w:rPr>
   </w:style>
-  <w:style w:type="character" w:styleId="Heading3Char">
+  <w:style w:type="character" w:customStyle="1" w:styleId="Heading3Char">
     <w:name w:val="Heading 3 Char"/>
     <w:basedOn w:val="DefaultParagraphFont"/>
     <w:qFormat/>
@@ -654,12 +1069,12 @@
       <w:sz w:val="24"/>
     </w:rPr>
   </w:style>
-  <w:style w:type="character" w:styleId="Heading4Char">
+  <w:style w:type="character" w:customStyle="1" w:styleId="Heading4Char">
     <w:name w:val="Heading 4 Char"/>
     <w:basedOn w:val="DefaultParagraphFont"/>
     <w:qFormat/>
     <w:rPr>
-      <w:rFonts w:ascii="Franklin Gothic Book" w:hAnsi="Franklin Gothic Book" w:eastAsia="Microsoft Sans Serif" w:cs="DejaVu Sans"/>
+      <w:rFonts w:ascii="Franklin Gothic Book" w:eastAsia="Microsoft Sans Serif" w:hAnsi="Franklin Gothic Book" w:cs="DejaVu Sans"/>
       <w:b/>
       <w:bCs/>
       <w:i/>
@@ -667,54 +1082,54 @@
       <w:color w:val="BE0E24"/>
     </w:rPr>
   </w:style>
-  <w:style w:type="character" w:styleId="Heading5Char">
+  <w:style w:type="character" w:customStyle="1" w:styleId="Heading5Char">
     <w:name w:val="Heading 5 Char"/>
     <w:basedOn w:val="DefaultParagraphFont"/>
     <w:qFormat/>
     <w:rPr>
-      <w:rFonts w:ascii="Franklin Gothic Book" w:hAnsi="Franklin Gothic Book" w:eastAsia="Microsoft Sans Serif" w:cs="DejaVu Sans"/>
+      <w:rFonts w:ascii="Franklin Gothic Book" w:eastAsia="Microsoft Sans Serif" w:hAnsi="Franklin Gothic Book" w:cs="DejaVu Sans"/>
       <w:color w:val="5F0711"/>
     </w:rPr>
   </w:style>
-  <w:style w:type="character" w:styleId="Heading6Char">
+  <w:style w:type="character" w:customStyle="1" w:styleId="Heading6Char">
     <w:name w:val="Heading 6 Char"/>
     <w:basedOn w:val="DefaultParagraphFont"/>
     <w:qFormat/>
     <w:rPr>
-      <w:rFonts w:ascii="Franklin Gothic Book" w:hAnsi="Franklin Gothic Book" w:eastAsia="Microsoft Sans Serif" w:cs="DejaVu Sans"/>
+      <w:rFonts w:ascii="Franklin Gothic Book" w:eastAsia="Microsoft Sans Serif" w:hAnsi="Franklin Gothic Book" w:cs="DejaVu Sans"/>
       <w:i/>
       <w:iCs/>
       <w:color w:val="5F0711"/>
     </w:rPr>
   </w:style>
-  <w:style w:type="character" w:styleId="Heading7Char">
+  <w:style w:type="character" w:customStyle="1" w:styleId="Heading7Char">
     <w:name w:val="Heading 7 Char"/>
     <w:basedOn w:val="DefaultParagraphFont"/>
     <w:qFormat/>
     <w:rPr>
-      <w:rFonts w:ascii="Franklin Gothic Book" w:hAnsi="Franklin Gothic Book" w:eastAsia="Microsoft Sans Serif" w:cs="DejaVu Sans"/>
+      <w:rFonts w:ascii="Franklin Gothic Book" w:eastAsia="Microsoft Sans Serif" w:hAnsi="Franklin Gothic Book" w:cs="DejaVu Sans"/>
       <w:i/>
       <w:iCs/>
       <w:color w:val="404040"/>
     </w:rPr>
   </w:style>
-  <w:style w:type="character" w:styleId="Heading8Char">
+  <w:style w:type="character" w:customStyle="1" w:styleId="Heading8Char">
     <w:name w:val="Heading 8 Char"/>
     <w:basedOn w:val="DefaultParagraphFont"/>
     <w:qFormat/>
     <w:rPr>
-      <w:rFonts w:ascii="Franklin Gothic Book" w:hAnsi="Franklin Gothic Book" w:eastAsia="Microsoft Sans Serif" w:cs="DejaVu Sans"/>
+      <w:rFonts w:ascii="Franklin Gothic Book" w:eastAsia="Microsoft Sans Serif" w:hAnsi="Franklin Gothic Book" w:cs="DejaVu Sans"/>
       <w:color w:val="404040"/>
       <w:sz w:val="20"/>
       <w:szCs w:val="20"/>
     </w:rPr>
   </w:style>
-  <w:style w:type="character" w:styleId="Heading9Char">
+  <w:style w:type="character" w:customStyle="1" w:styleId="Heading9Char">
     <w:name w:val="Heading 9 Char"/>
     <w:basedOn w:val="DefaultParagraphFont"/>
     <w:qFormat/>
     <w:rPr>
-      <w:rFonts w:ascii="Franklin Gothic Book" w:hAnsi="Franklin Gothic Book" w:eastAsia="Microsoft Sans Serif" w:cs="DejaVu Sans"/>
+      <w:rFonts w:ascii="Franklin Gothic Book" w:eastAsia="Microsoft Sans Serif" w:hAnsi="Franklin Gothic Book" w:cs="DejaVu Sans"/>
       <w:i/>
       <w:iCs/>
       <w:color w:val="404040"/>
@@ -722,7 +1137,7 @@
       <w:szCs w:val="20"/>
     </w:rPr>
   </w:style>
-  <w:style w:type="character" w:styleId="SubtitleChar">
+  <w:style w:type="character" w:customStyle="1" w:styleId="SubtitleChar">
     <w:name w:val="Subtitle Char"/>
     <w:basedOn w:val="DefaultParagraphFont"/>
     <w:qFormat/>
@@ -745,7 +1160,7 @@
       <w:bCs/>
     </w:rPr>
   </w:style>
-  <w:style w:type="character" w:styleId="Accentuation">
+  <w:style w:type="character" w:customStyle="1" w:styleId="Accentuation">
     <w:name w:val="Accentuation"/>
     <w:basedOn w:val="DefaultParagraphFont"/>
     <w:qFormat/>
@@ -755,7 +1170,7 @@
       <w:color w:val="2B2D42"/>
     </w:rPr>
   </w:style>
-  <w:style w:type="character" w:styleId="NoSpacingChar">
+  <w:style w:type="character" w:customStyle="1" w:styleId="NoSpacingChar">
     <w:name w:val="No Spacing Char"/>
     <w:basedOn w:val="DefaultParagraphFont"/>
     <w:qFormat/>
@@ -765,7 +1180,7 @@
       <w:szCs w:val="20"/>
     </w:rPr>
   </w:style>
-  <w:style w:type="character" w:styleId="QuoteChar">
+  <w:style w:type="character" w:customStyle="1" w:styleId="QuoteChar">
     <w:name w:val="Quote Char"/>
     <w:basedOn w:val="DefaultParagraphFont"/>
     <w:qFormat/>
@@ -777,12 +1192,12 @@
       <w:szCs w:val="24"/>
     </w:rPr>
   </w:style>
-  <w:style w:type="character" w:styleId="IntenseQuoteChar">
+  <w:style w:type="character" w:customStyle="1" w:styleId="IntenseQuoteChar">
     <w:name w:val="Intense Quote Char"/>
     <w:basedOn w:val="DefaultParagraphFont"/>
     <w:qFormat/>
     <w:rPr>
-      <w:rFonts w:ascii="Franklin Gothic Book" w:hAnsi="Franklin Gothic Book" w:eastAsia="Microsoft Sans Serif"/>
+      <w:rFonts w:ascii="Franklin Gothic Book" w:eastAsia="Microsoft Sans Serif" w:hAnsi="Franklin Gothic Book"/>
       <w:iCs/>
       <w:caps/>
       <w:color w:val="FFFFFF"/>
@@ -843,7 +1258,7 @@
       <w:spacing w:val="10"/>
     </w:rPr>
   </w:style>
-  <w:style w:type="character" w:styleId="BalloonTextChar">
+  <w:style w:type="character" w:customStyle="1" w:styleId="BalloonTextChar">
     <w:name w:val="Balloon Text Char"/>
     <w:basedOn w:val="DefaultParagraphFont"/>
     <w:qFormat/>
@@ -853,7 +1268,7 @@
       <w:szCs w:val="16"/>
     </w:rPr>
   </w:style>
-  <w:style w:type="character" w:styleId="LienInternet">
+  <w:style w:type="character" w:customStyle="1" w:styleId="LienInternet">
     <w:name w:val="Lien Internet"/>
     <w:basedOn w:val="DefaultParagraphFont"/>
     <w:rPr>
@@ -861,7 +1276,7 @@
       <w:u w:val="single"/>
     </w:rPr>
   </w:style>
-  <w:style w:type="character" w:styleId="HeaderChar">
+  <w:style w:type="character" w:customStyle="1" w:styleId="HeaderChar">
     <w:name w:val="Header Char"/>
     <w:basedOn w:val="DefaultParagraphFont"/>
     <w:qFormat/>
@@ -869,7 +1284,7 @@
       <w:sz w:val="21"/>
     </w:rPr>
   </w:style>
-  <w:style w:type="character" w:styleId="FooterChar">
+  <w:style w:type="character" w:customStyle="1" w:styleId="FooterChar">
     <w:name w:val="Footer Char"/>
     <w:basedOn w:val="DefaultParagraphFont"/>
     <w:qFormat/>
@@ -880,9 +1295,8 @@
   <w:style w:type="character" w:styleId="PlaceholderText">
     <w:name w:val="Placeholder Text"/>
     <w:qFormat/>
-    <w:rPr/>
-  </w:style>
-  <w:style w:type="character" w:styleId="Annotationreference">
+  </w:style>
+  <w:style w:type="character" w:styleId="CommentReference">
     <w:name w:val="annotation reference"/>
     <w:basedOn w:val="DefaultParagraphFont"/>
     <w:qFormat/>
@@ -891,7 +1305,7 @@
       <w:szCs w:val="16"/>
     </w:rPr>
   </w:style>
-  <w:style w:type="character" w:styleId="CommentTextChar">
+  <w:style w:type="character" w:customStyle="1" w:styleId="CommentTextChar">
     <w:name w:val="Comment Text Char"/>
     <w:basedOn w:val="DefaultParagraphFont"/>
     <w:qFormat/>
@@ -900,7 +1314,7 @@
       <w:szCs w:val="20"/>
     </w:rPr>
   </w:style>
-  <w:style w:type="character" w:styleId="CommentSubjectChar">
+  <w:style w:type="character" w:customStyle="1" w:styleId="CommentSubjectChar">
     <w:name w:val="Comment Subject Char"/>
     <w:basedOn w:val="CommentTextChar"/>
     <w:qFormat/>
@@ -911,7 +1325,7 @@
       <w:szCs w:val="20"/>
     </w:rPr>
   </w:style>
-  <w:style w:type="character" w:styleId="ClosingChar">
+  <w:style w:type="character" w:customStyle="1" w:styleId="ClosingChar">
     <w:name w:val="Closing Char"/>
     <w:basedOn w:val="DefaultParagraphFont"/>
     <w:qFormat/>
@@ -919,7 +1333,7 @@
       <w:rFonts w:eastAsia="Microsoft Sans Serif"/>
     </w:rPr>
   </w:style>
-  <w:style w:type="character" w:styleId="SalutationChar">
+  <w:style w:type="character" w:customStyle="1" w:styleId="SalutationChar">
     <w:name w:val="Salutation Char"/>
     <w:basedOn w:val="DefaultParagraphFont"/>
     <w:qFormat/>
@@ -928,7 +1342,7 @@
       <w:b/>
     </w:rPr>
   </w:style>
-  <w:style w:type="character" w:styleId="SignatureChar">
+  <w:style w:type="character" w:customStyle="1" w:styleId="SignatureChar">
     <w:name w:val="Signature Char"/>
     <w:basedOn w:val="DefaultParagraphFont"/>
     <w:qFormat/>
@@ -936,7 +1350,7 @@
       <w:rFonts w:eastAsia="Microsoft Sans Serif"/>
     </w:rPr>
   </w:style>
-  <w:style w:type="character" w:styleId="DateChar">
+  <w:style w:type="character" w:customStyle="1" w:styleId="DateChar">
     <w:name w:val="Date Char"/>
     <w:basedOn w:val="DefaultParagraphFont"/>
     <w:qFormat/>
@@ -948,70 +1362,70 @@
       <w:sz w:val="28"/>
     </w:rPr>
   </w:style>
-  <w:style w:type="character" w:styleId="ListLabel1">
+  <w:style w:type="character" w:customStyle="1" w:styleId="ListLabel1">
     <w:name w:val="ListLabel 1"/>
     <w:qFormat/>
     <w:rPr>
       <w:rFonts w:cs="Courier New"/>
     </w:rPr>
   </w:style>
-  <w:style w:type="character" w:styleId="ListLabel2">
+  <w:style w:type="character" w:customStyle="1" w:styleId="ListLabel2">
     <w:name w:val="ListLabel 2"/>
     <w:qFormat/>
     <w:rPr>
       <w:rFonts w:cs="Courier New"/>
     </w:rPr>
   </w:style>
-  <w:style w:type="character" w:styleId="ListLabel3">
+  <w:style w:type="character" w:customStyle="1" w:styleId="ListLabel3">
     <w:name w:val="ListLabel 3"/>
     <w:qFormat/>
     <w:rPr>
       <w:rFonts w:cs="Courier New"/>
     </w:rPr>
   </w:style>
-  <w:style w:type="character" w:styleId="ListLabel4">
+  <w:style w:type="character" w:customStyle="1" w:styleId="ListLabel4">
     <w:name w:val="ListLabel 4"/>
     <w:qFormat/>
     <w:rPr>
       <w:rFonts w:cs="Courier New"/>
     </w:rPr>
   </w:style>
-  <w:style w:type="character" w:styleId="ListLabel5">
+  <w:style w:type="character" w:customStyle="1" w:styleId="ListLabel5">
     <w:name w:val="ListLabel 5"/>
     <w:qFormat/>
     <w:rPr>
       <w:rFonts w:cs="Courier New"/>
     </w:rPr>
   </w:style>
-  <w:style w:type="character" w:styleId="ListLabel6">
+  <w:style w:type="character" w:customStyle="1" w:styleId="ListLabel6">
     <w:name w:val="ListLabel 6"/>
     <w:qFormat/>
     <w:rPr>
       <w:rFonts w:cs="Courier New"/>
     </w:rPr>
   </w:style>
-  <w:style w:type="character" w:styleId="ListLabel7">
+  <w:style w:type="character" w:customStyle="1" w:styleId="ListLabel7">
     <w:name w:val="ListLabel 7"/>
     <w:qFormat/>
     <w:rPr>
       <w:rFonts w:cs="Courier New"/>
     </w:rPr>
   </w:style>
-  <w:style w:type="character" w:styleId="ListLabel8">
+  <w:style w:type="character" w:customStyle="1" w:styleId="ListLabel8">
     <w:name w:val="ListLabel 8"/>
     <w:qFormat/>
     <w:rPr>
       <w:rFonts w:cs="Courier New"/>
     </w:rPr>
   </w:style>
-  <w:style w:type="character" w:styleId="ListLabel9">
+  <w:style w:type="character" w:customStyle="1" w:styleId="ListLabel9">
     <w:name w:val="ListLabel 9"/>
     <w:qFormat/>
     <w:rPr>
       <w:rFonts w:cs="Courier New"/>
     </w:rPr>
   </w:style>
-  <w:style w:type="character" w:styleId="ListLabel10">
+  <w:style w:type="character" w:customStyle="1" w:styleId="ListLabel10">
     <w:name w:val="ListLabel 10"/>
     <w:qFormat/>
     <w:rPr>
@@ -1019,117 +1433,54 @@
       <w:b/>
     </w:rPr>
   </w:style>
-  <w:style w:type="character" w:styleId="ListLabel11">
+  <w:style w:type="character" w:customStyle="1" w:styleId="ListLabel11">
     <w:name w:val="ListLabel 11"/>
     <w:qFormat/>
     <w:rPr>
       <w:rFonts w:cs="Courier New"/>
     </w:rPr>
   </w:style>
-  <w:style w:type="character" w:styleId="ListLabel12">
+  <w:style w:type="character" w:customStyle="1" w:styleId="ListLabel12">
     <w:name w:val="ListLabel 12"/>
     <w:qFormat/>
     <w:rPr>
       <w:rFonts w:cs="Courier New"/>
     </w:rPr>
   </w:style>
-  <w:style w:type="character" w:styleId="ListLabel13">
+  <w:style w:type="character" w:customStyle="1" w:styleId="ListLabel13">
     <w:name w:val="ListLabel 13"/>
     <w:qFormat/>
     <w:rPr>
       <w:rFonts w:cs="Courier New"/>
     </w:rPr>
   </w:style>
-  <w:style w:type="paragraph" w:styleId="Titre">
+  <w:style w:type="paragraph" w:customStyle="1" w:styleId="Titre">
     <w:name w:val="Titre"/>
     <w:basedOn w:val="Normal"/>
-    <w:next w:val="Corpsdetexte"/>
+    <w:next w:val="BodyText"/>
     <w:qFormat/>
     <w:pPr>
       <w:keepNext/>
       <w:spacing w:before="240" w:after="120"/>
     </w:pPr>
     <w:rPr>
-      <w:rFonts w:ascii="Liberation Sans" w:hAnsi="Liberation Sans" w:eastAsia="WenQuanYi Zen Hei" w:cs="Noto Sans Devanagari"/>
+      <w:rFonts w:ascii="Liberation Sans" w:eastAsia="WenQuanYi Zen Hei" w:hAnsi="Liberation Sans" w:cs="Noto Sans Devanagari"/>
       <w:sz w:val="28"/>
       <w:szCs w:val="28"/>
     </w:rPr>
   </w:style>
-  <w:style w:type="paragraph" w:styleId="Corpsdetexte">
+  <w:style w:type="paragraph" w:styleId="BodyText">
     <w:name w:val="Body Text"/>
     <w:basedOn w:val="Normal"/>
     <w:pPr>
-      <w:spacing w:lineRule="auto" w:line="288" w:before="0" w:after="140"/>
-    </w:pPr>
-    <w:rPr/>
-  </w:style>
-  <w:style w:type="paragraph" w:styleId="Liste">
+      <w:spacing w:after="140" w:line="288" w:lineRule="auto"/>
+    </w:pPr>
+  </w:style>
+  <w:style w:type="paragraph" w:styleId="List">
     <w:name w:val="List"/>
-    <w:basedOn w:val="Corpsdetexte"/>
-    <w:pPr/>
+    <w:basedOn w:val="BodyText"/>
     <w:rPr>
       <w:rFonts w:cs="Noto Sans Devanagari"/>
-    </w:rPr>
-  </w:style>
-  <w:style w:type="paragraph" w:styleId="Lgende">
-    <w:name w:val="Caption"/>
-    <w:basedOn w:val="Normal"/>
-    <w:qFormat/>
-    <w:pPr>
-      <w:suppressLineNumbers/>
-      <w:spacing w:before="120" w:after="120"/>
-    </w:pPr>
-    <w:rPr>
-      <w:rFonts w:cs="Noto Sans Devanagari"/>
-      <w:i/>
-      <w:iCs/>
-      <w:sz w:val="24"/>
-      <w:szCs w:val="24"/>
-    </w:rPr>
-  </w:style>
-  <w:style w:type="paragraph" w:styleId="Index">
-    <w:name w:val="Index"/>
-    <w:basedOn w:val="Normal"/>
-    <w:qFormat/>
-    <w:pPr>
-      <w:suppressLineNumbers/>
-    </w:pPr>
-    <w:rPr>
-      <w:rFonts w:cs="Noto Sans Devanagari"/>
-    </w:rPr>
-  </w:style>
-  <w:style w:type="paragraph" w:styleId="PersonalName">
-    <w:name w:val="Personal Name"/>
-    <w:basedOn w:val="Titreprincipal"/>
-    <w:qFormat/>
-    <w:pPr>
-      <w:spacing w:before="240" w:after="120"/>
-    </w:pPr>
-    <w:rPr>
-      <w:b/>
-      <w:caps w:val="false"/>
-      <w:smallCaps w:val="false"/>
-      <w:color w:val="BE0E24"/>
-      <w:spacing w:val="20"/>
-      <w:sz w:val="24"/>
-      <w:szCs w:val="24"/>
-    </w:rPr>
-  </w:style>
-  <w:style w:type="paragraph" w:styleId="Titreprincipal">
-    <w:name w:val="Title"/>
-    <w:basedOn w:val="Normal"/>
-    <w:next w:val="Normal"/>
-    <w:qFormat/>
-    <w:pPr>
-      <w:spacing w:lineRule="auto" w:line="240" w:before="0" w:after="0"/>
-      <w:contextualSpacing/>
-    </w:pPr>
-    <w:rPr>
-      <w:rFonts w:ascii="Franklin Gothic Book" w:hAnsi="Franklin Gothic Book" w:eastAsia="Microsoft Sans Serif" w:cs="DejaVu Sans"/>
-      <w:caps/>
-      <w:color w:val="202131"/>
-      <w:sz w:val="80"/>
-      <w:szCs w:val="52"/>
     </w:rPr>
   </w:style>
   <w:style w:type="paragraph" w:styleId="Caption">
@@ -1138,10 +1489,9 @@
     <w:next w:val="Normal"/>
     <w:qFormat/>
     <w:pPr>
-      <w:spacing w:lineRule="auto" w:line="240"/>
-    </w:pPr>
-    <w:rPr>
-      <w:rFonts w:eastAsia="Microsoft Sans Serif"/>
+      <w:spacing w:line="240" w:lineRule="auto"/>
+    </w:pPr>
+    <w:rPr>
       <w:b/>
       <w:bCs/>
       <w:smallCaps/>
@@ -1151,14 +1501,56 @@
       <w:lang w:bidi="hi-IN"/>
     </w:rPr>
   </w:style>
-  <w:style w:type="paragraph" w:styleId="Soustitre">
+  <w:style w:type="paragraph" w:customStyle="1" w:styleId="Index">
+    <w:name w:val="Index"/>
+    <w:basedOn w:val="Normal"/>
+    <w:qFormat/>
+    <w:pPr>
+      <w:suppressLineNumbers/>
+    </w:pPr>
+    <w:rPr>
+      <w:rFonts w:cs="Noto Sans Devanagari"/>
+    </w:rPr>
+  </w:style>
+  <w:style w:type="paragraph" w:customStyle="1" w:styleId="PersonalName">
+    <w:name w:val="Personal Name"/>
+    <w:basedOn w:val="Title"/>
+    <w:qFormat/>
+    <w:pPr>
+      <w:spacing w:before="240" w:after="120"/>
+    </w:pPr>
+    <w:rPr>
+      <w:b/>
+      <w:caps w:val="0"/>
+      <w:color w:val="BE0E24"/>
+      <w:spacing w:val="20"/>
+      <w:sz w:val="24"/>
+      <w:szCs w:val="24"/>
+    </w:rPr>
+  </w:style>
+  <w:style w:type="paragraph" w:styleId="Title">
+    <w:name w:val="Title"/>
+    <w:basedOn w:val="Normal"/>
+    <w:next w:val="Normal"/>
+    <w:qFormat/>
+    <w:pPr>
+      <w:spacing w:after="0" w:line="240" w:lineRule="auto"/>
+      <w:contextualSpacing/>
+    </w:pPr>
+    <w:rPr>
+      <w:rFonts w:ascii="Franklin Gothic Book" w:hAnsi="Franklin Gothic Book"/>
+      <w:caps/>
+      <w:color w:val="202131"/>
+      <w:sz w:val="80"/>
+      <w:szCs w:val="52"/>
+    </w:rPr>
+  </w:style>
+  <w:style w:type="paragraph" w:styleId="Subtitle">
     <w:name w:val="Subtitle"/>
     <w:basedOn w:val="Normal"/>
     <w:next w:val="Normal"/>
     <w:qFormat/>
-    <w:pPr/>
-    <w:rPr>
-      <w:rFonts w:eastAsia="Microsoft Sans Serif" w:cs="DejaVu Sans"/>
+    <w:rPr>
       <w:iCs/>
       <w:caps/>
       <w:sz w:val="32"/>
@@ -1169,20 +1561,11 @@
     <w:name w:val="No Spacing"/>
     <w:qFormat/>
     <w:pPr>
-      <w:widowControl/>
-      <w:kinsoku w:val="true"/>
-      <w:overflowPunct w:val="true"/>
-      <w:autoSpaceDE w:val="true"/>
-      <w:bidi w:val="0"/>
-      <w:spacing w:lineRule="auto" w:line="240" w:before="0" w:after="40"/>
-      <w:jc w:val="left"/>
-    </w:pPr>
-    <w:rPr>
-      <w:rFonts w:ascii="Microsoft Sans Serif" w:hAnsi="Microsoft Sans Serif" w:eastAsia="Microsoft Sans Serif" w:cs="DejaVu Sans"/>
+      <w:spacing w:after="40"/>
+    </w:pPr>
+    <w:rPr>
       <w:color w:val="2B2D42"/>
-      <w:sz w:val="20"/>
       <w:szCs w:val="20"/>
-      <w:lang w:val="en-US" w:eastAsia="en-US" w:bidi="ar-SA"/>
     </w:rPr>
   </w:style>
   <w:style w:type="paragraph" w:styleId="ListParagraph">
@@ -1190,8 +1573,8 @@
     <w:basedOn w:val="Normal"/>
     <w:qFormat/>
     <w:pPr>
-      <w:spacing w:lineRule="auto" w:line="240" w:before="0" w:after="160"/>
-      <w:ind w:left="720" w:right="0" w:hanging="288"/>
+      <w:spacing w:line="240" w:lineRule="auto"/>
+      <w:ind w:left="720" w:hanging="288"/>
       <w:contextualSpacing/>
     </w:pPr>
     <w:rPr>
@@ -1225,13 +1608,13 @@
         <w:bottom w:val="single" w:sz="36" w:space="8" w:color="000001"/>
         <w:right w:val="single" w:sz="36" w:space="8" w:color="000001"/>
       </w:pBdr>
-      <w:shd w:fill="000000" w:val="clear"/>
-      <w:spacing w:lineRule="auto" w:line="300" w:before="200" w:after="280"/>
-      <w:ind w:left="936" w:right="936" w:hanging="0"/>
+      <w:shd w:val="clear" w:color="auto" w:fill="000000"/>
+      <w:spacing w:before="200" w:after="280" w:line="300" w:lineRule="auto"/>
+      <w:ind w:left="936" w:right="936"/>
       <w:jc w:val="center"/>
     </w:pPr>
     <w:rPr>
-      <w:rFonts w:ascii="Franklin Gothic Book" w:hAnsi="Franklin Gothic Book" w:eastAsia="Microsoft Sans Serif"/>
+      <w:rFonts w:ascii="Franklin Gothic Book" w:hAnsi="Franklin Gothic Book"/>
       <w:bCs/>
       <w:iCs/>
       <w:caps/>
@@ -1243,7 +1626,6 @@
     <w:name w:val="Normal (Web)"/>
     <w:basedOn w:val="Normal"/>
     <w:qFormat/>
-    <w:pPr/>
     <w:rPr>
       <w:rFonts w:ascii="Times New Roman" w:hAnsi="Times New Roman" w:cs="Times New Roman"/>
       <w:sz w:val="24"/>
@@ -1254,7 +1636,7 @@
     <w:basedOn w:val="Normal"/>
     <w:qFormat/>
     <w:pPr>
-      <w:spacing w:lineRule="auto" w:line="240" w:before="0" w:after="0"/>
+      <w:spacing w:after="0" w:line="240" w:lineRule="auto"/>
     </w:pPr>
     <w:rPr>
       <w:rFonts w:ascii="Tahoma" w:hAnsi="Tahoma" w:cs="Tahoma"/>
@@ -1262,67 +1644,52 @@
       <w:szCs w:val="16"/>
     </w:rPr>
   </w:style>
-  <w:style w:type="paragraph" w:styleId="Entte">
-    <w:name w:val="Header"/>
+  <w:style w:type="paragraph" w:styleId="Header">
+    <w:name w:val="header"/>
     <w:basedOn w:val="Normal"/>
     <w:pPr>
       <w:tabs>
-        <w:tab w:val="center" w:pos="4680" w:leader="none"/>
-        <w:tab w:val="right" w:pos="9360" w:leader="none"/>
+        <w:tab w:val="center" w:pos="4680"/>
+        <w:tab w:val="right" w:pos="9360"/>
       </w:tabs>
-      <w:spacing w:lineRule="auto" w:line="240" w:before="0" w:after="0"/>
-    </w:pPr>
-    <w:rPr/>
-  </w:style>
-  <w:style w:type="paragraph" w:styleId="Pieddepage">
-    <w:name w:val="Footer"/>
+      <w:spacing w:after="0" w:line="240" w:lineRule="auto"/>
+    </w:pPr>
+  </w:style>
+  <w:style w:type="paragraph" w:styleId="Footer">
+    <w:name w:val="footer"/>
     <w:basedOn w:val="Normal"/>
     <w:pPr>
       <w:tabs>
-        <w:tab w:val="center" w:pos="4680" w:leader="none"/>
-        <w:tab w:val="right" w:pos="9360" w:leader="none"/>
+        <w:tab w:val="center" w:pos="4680"/>
+        <w:tab w:val="right" w:pos="9360"/>
       </w:tabs>
-      <w:spacing w:lineRule="auto" w:line="240" w:before="0" w:after="0"/>
-    </w:pPr>
-    <w:rPr/>
-  </w:style>
-  <w:style w:type="paragraph" w:styleId="SenderAddress">
+      <w:spacing w:after="0" w:line="240" w:lineRule="auto"/>
+    </w:pPr>
+  </w:style>
+  <w:style w:type="paragraph" w:customStyle="1" w:styleId="SenderAddress">
     <w:name w:val="Sender Address"/>
     <w:qFormat/>
-    <w:pPr>
-      <w:widowControl/>
-      <w:kinsoku w:val="true"/>
-      <w:overflowPunct w:val="true"/>
-      <w:autoSpaceDE w:val="true"/>
-      <w:bidi w:val="0"/>
-      <w:spacing w:lineRule="auto" w:line="240" w:before="0" w:after="0"/>
-      <w:jc w:val="left"/>
-    </w:pPr>
-    <w:rPr>
-      <w:rFonts w:ascii="Microsoft Sans Serif" w:hAnsi="Microsoft Sans Serif" w:eastAsia="Microsoft Sans Serif" w:cs="DejaVu Sans"/>
+    <w:rPr>
       <w:color w:val="BE0E24"/>
       <w:sz w:val="18"/>
-      <w:szCs w:val="22"/>
-      <w:lang w:val="en-US" w:eastAsia="en-US" w:bidi="ar-SA"/>
-    </w:rPr>
-  </w:style>
-  <w:style w:type="paragraph" w:styleId="Annotationtext">
+    </w:rPr>
+  </w:style>
+  <w:style w:type="paragraph" w:styleId="CommentText">
     <w:name w:val="annotation text"/>
     <w:basedOn w:val="Normal"/>
     <w:qFormat/>
     <w:pPr>
-      <w:spacing w:lineRule="auto" w:line="240"/>
+      <w:spacing w:line="240" w:lineRule="auto"/>
     </w:pPr>
     <w:rPr>
       <w:sz w:val="20"/>
       <w:szCs w:val="20"/>
     </w:rPr>
   </w:style>
-  <w:style w:type="paragraph" w:styleId="Annotationsubject">
+  <w:style w:type="paragraph" w:styleId="CommentSubject">
     <w:name w:val="annotation subject"/>
-    <w:basedOn w:val="Annotationtext"/>
-    <w:qFormat/>
-    <w:pPr/>
+    <w:basedOn w:val="CommentText"/>
+    <w:qFormat/>
     <w:rPr>
       <w:b/>
       <w:bCs/>
@@ -1333,26 +1700,20 @@
     <w:basedOn w:val="Normal"/>
     <w:qFormat/>
     <w:pPr>
-      <w:spacing w:lineRule="auto" w:line="276" w:before="480" w:after="960"/>
+      <w:spacing w:before="480" w:after="960" w:line="276" w:lineRule="auto"/>
       <w:contextualSpacing/>
     </w:pPr>
-    <w:rPr>
-      <w:rFonts w:eastAsia="Microsoft Sans Serif"/>
-    </w:rPr>
-  </w:style>
-  <w:style w:type="paragraph" w:styleId="RecipientAddress">
+  </w:style>
+  <w:style w:type="paragraph" w:customStyle="1" w:styleId="RecipientAddress">
     <w:name w:val="Recipient Address"/>
     <w:basedOn w:val="NoSpacing"/>
     <w:qFormat/>
     <w:pPr>
-      <w:spacing w:before="0" w:after="360"/>
+      <w:spacing w:after="360"/>
       <w:contextualSpacing/>
     </w:pPr>
-    <w:rPr>
-      <w:rFonts w:eastAsia="Microsoft Sans Serif"/>
-    </w:rPr>
-  </w:style>
-  <w:style w:type="paragraph" w:styleId="Formulefinale">
+  </w:style>
+  <w:style w:type="paragraph" w:styleId="Salutation">
     <w:name w:val="Salutation"/>
     <w:basedOn w:val="NoSpacing"/>
     <w:next w:val="Normal"/>
@@ -1361,7 +1722,6 @@
       <w:contextualSpacing/>
     </w:pPr>
     <w:rPr>
-      <w:rFonts w:eastAsia="Microsoft Sans Serif"/>
       <w:b/>
     </w:rPr>
   </w:style>
@@ -1369,12 +1729,9 @@
     <w:name w:val="Signature"/>
     <w:basedOn w:val="Normal"/>
     <w:pPr>
-      <w:spacing w:lineRule="auto" w:line="276" w:before="0" w:after="200"/>
+      <w:spacing w:after="200" w:line="276" w:lineRule="auto"/>
       <w:contextualSpacing/>
     </w:pPr>
-    <w:rPr>
-      <w:rFonts w:eastAsia="Microsoft Sans Serif"/>
-    </w:rPr>
   </w:style>
   <w:style w:type="paragraph" w:styleId="Date">
     <w:name w:val="Date"/>
@@ -1391,23 +1748,310 @@
       <w:sz w:val="28"/>
     </w:rPr>
   </w:style>
-  <w:style w:type="paragraph" w:styleId="Contenudecadre">
+  <w:style w:type="paragraph" w:customStyle="1" w:styleId="Contenudecadre">
     <w:name w:val="Contenu de cadre"/>
     <w:basedOn w:val="Normal"/>
     <w:qFormat/>
-    <w:pPr/>
-    <w:rPr/>
-  </w:style>
-  <w:style w:type="paragraph" w:styleId="Contenudetableau">
+  </w:style>
+  <w:style w:type="paragraph" w:customStyle="1" w:styleId="Contenudetableau">
     <w:name w:val="Contenu de tableau"/>
     <w:basedOn w:val="Normal"/>
     <w:qFormat/>
-    <w:pPr/>
-    <w:rPr/>
-  </w:style>
-  <w:style w:type="numbering" w:styleId="NoList">
-    <w:name w:val="No List"/>
-    <w:qFormat/>
   </w:style>
 </w:styles>
+</file>
+
+<file path=word/theme/theme1.xml><?xml version="1.0" encoding="utf-8"?>
+<a:theme xmlns:a="http://schemas.openxmlformats.org/drawingml/2006/main" name="Office Theme">
+  <a:themeElements>
+    <a:clrScheme name="Office">
+      <a:dk1>
+        <a:sysClr val="windowText" lastClr="000000"/>
+      </a:dk1>
+      <a:lt1>
+        <a:sysClr val="window" lastClr="FFFFFF"/>
+      </a:lt1>
+      <a:dk2>
+        <a:srgbClr val="44546A"/>
+      </a:dk2>
+      <a:lt2>
+        <a:srgbClr val="E7E6E6"/>
+      </a:lt2>
+      <a:accent1>
+        <a:srgbClr val="4472C4"/>
+      </a:accent1>
+      <a:accent2>
+        <a:srgbClr val="ED7D31"/>
+      </a:accent2>
+      <a:accent3>
+        <a:srgbClr val="A5A5A5"/>
+      </a:accent3>
+      <a:accent4>
+        <a:srgbClr val="FFC000"/>
+      </a:accent4>
+      <a:accent5>
+        <a:srgbClr val="5B9BD5"/>
+      </a:accent5>
+      <a:accent6>
+        <a:srgbClr val="70AD47"/>
+      </a:accent6>
+      <a:hlink>
+        <a:srgbClr val="0563C1"/>
+      </a:hlink>
+      <a:folHlink>
+        <a:srgbClr val="954F72"/>
+      </a:folHlink>
+    </a:clrScheme>
+    <a:fontScheme name="Office">
+      <a:majorFont>
+        <a:latin typeface="Calibri Light" panose="020F0302020204030204"/>
+        <a:ea typeface=""/>
+        <a:cs typeface=""/>
+        <a:font script="Jpan" typeface="游ゴシック Light"/>
+        <a:font script="Hang" typeface="맑은 고딕"/>
+        <a:font script="Hans" typeface="等线 Light"/>
+        <a:font script="Hant" typeface="新細明體"/>
+        <a:font script="Arab" typeface="Times New Roman"/>
+        <a:font script="Hebr" typeface="Times New Roman"/>
+        <a:font script="Thai" typeface="Angsana New"/>
+        <a:font script="Ethi" typeface="Nyala"/>
+        <a:font script="Beng" typeface="Vrinda"/>
+        <a:font script="Gujr" typeface="Shruti"/>
+        <a:font script="Khmr" typeface="MoolBoran"/>
+        <a:font script="Knda" typeface="Tunga"/>
+        <a:font script="Guru" typeface="Raavi"/>
+        <a:font script="Cans" typeface="Euphemia"/>
+        <a:font script="Cher" typeface="Plantagenet Cherokee"/>
+        <a:font script="Yiii" typeface="Microsoft Yi Baiti"/>
+        <a:font script="Tibt" typeface="Microsoft Himalaya"/>
+        <a:font script="Thaa" typeface="MV Boli"/>
+        <a:font script="Deva" typeface="Mangal"/>
+        <a:font script="Telu" typeface="Gautami"/>
+        <a:font script="Taml" typeface="Latha"/>
+        <a:font script="Syrc" typeface="Estrangelo Edessa"/>
+        <a:font script="Orya" typeface="Kalinga"/>
+        <a:font script="Mlym" typeface="Kartika"/>
+        <a:font script="Laoo" typeface="DokChampa"/>
+        <a:font script="Sinh" typeface="Iskoola Pota"/>
+        <a:font script="Mong" typeface="Mongolian Baiti"/>
+        <a:font script="Viet" typeface="Times New Roman"/>
+        <a:font script="Uigh" typeface="Microsoft Uighur"/>
+        <a:font script="Geor" typeface="Sylfaen"/>
+        <a:font script="Armn" typeface="Arial"/>
+        <a:font script="Bugi" typeface="Leelawadee UI"/>
+        <a:font script="Bopo" typeface="Microsoft JhengHei"/>
+        <a:font script="Java" typeface="Javanese Text"/>
+        <a:font script="Lisu" typeface="Segoe UI"/>
+        <a:font script="Mymr" typeface="Myanmar Text"/>
+        <a:font script="Nkoo" typeface="Ebrima"/>
+        <a:font script="Olck" typeface="Nirmala UI"/>
+        <a:font script="Osma" typeface="Ebrima"/>
+        <a:font script="Phag" typeface="Phagspa"/>
+        <a:font script="Syrn" typeface="Estrangelo Edessa"/>
+        <a:font script="Syrj" typeface="Estrangelo Edessa"/>
+        <a:font script="Syre" typeface="Estrangelo Edessa"/>
+        <a:font script="Sora" typeface="Nirmala UI"/>
+        <a:font script="Tale" typeface="Microsoft Tai Le"/>
+        <a:font script="Talu" typeface="Microsoft New Tai Lue"/>
+        <a:font script="Tfng" typeface="Ebrima"/>
+      </a:majorFont>
+      <a:minorFont>
+        <a:latin typeface="Calibri" panose="020F0502020204030204"/>
+        <a:ea typeface=""/>
+        <a:cs typeface=""/>
+        <a:font script="Jpan" typeface="游明朝"/>
+        <a:font script="Hang" typeface="맑은 고딕"/>
+        <a:font script="Hans" typeface="等线"/>
+        <a:font script="Hant" typeface="新細明體"/>
+        <a:font script="Arab" typeface="Arial"/>
+        <a:font script="Hebr" typeface="Arial"/>
+        <a:font script="Thai" typeface="Cordia New"/>
+        <a:font script="Ethi" typeface="Nyala"/>
+        <a:font script="Beng" typeface="Vrinda"/>
+        <a:font script="Gujr" typeface="Shruti"/>
+        <a:font script="Khmr" typeface="DaunPenh"/>
+        <a:font script="Knda" typeface="Tunga"/>
+        <a:font script="Guru" typeface="Raavi"/>
+        <a:font script="Cans" typeface="Euphemia"/>
+        <a:font script="Cher" typeface="Plantagenet Cherokee"/>
+        <a:font script="Yiii" typeface="Microsoft Yi Baiti"/>
+        <a:font script="Tibt" typeface="Microsoft Himalaya"/>
+        <a:font script="Thaa" typeface="MV Boli"/>
+        <a:font script="Deva" typeface="Mangal"/>
+        <a:font script="Telu" typeface="Gautami"/>
+        <a:font script="Taml" typeface="Latha"/>
+        <a:font script="Syrc" typeface="Estrangelo Edessa"/>
+        <a:font script="Orya" typeface="Kalinga"/>
+        <a:font script="Mlym" typeface="Kartika"/>
+        <a:font script="Laoo" typeface="DokChampa"/>
+        <a:font script="Sinh" typeface="Iskoola Pota"/>
+        <a:font script="Mong" typeface="Mongolian Baiti"/>
+        <a:font script="Viet" typeface="Arial"/>
+        <a:font script="Uigh" typeface="Microsoft Uighur"/>
+        <a:font script="Geor" typeface="Sylfaen"/>
+        <a:font script="Armn" typeface="Arial"/>
+        <a:font script="Bugi" typeface="Leelawadee UI"/>
+        <a:font script="Bopo" typeface="Microsoft JhengHei"/>
+        <a:font script="Java" typeface="Javanese Text"/>
+        <a:font script="Lisu" typeface="Segoe UI"/>
+        <a:font script="Mymr" typeface="Myanmar Text"/>
+        <a:font script="Nkoo" typeface="Ebrima"/>
+        <a:font script="Olck" typeface="Nirmala UI"/>
+        <a:font script="Osma" typeface="Ebrima"/>
+        <a:font script="Phag" typeface="Phagspa"/>
+        <a:font script="Syrn" typeface="Estrangelo Edessa"/>
+        <a:font script="Syrj" typeface="Estrangelo Edessa"/>
+        <a:font script="Syre" typeface="Estrangelo Edessa"/>
+        <a:font script="Sora" typeface="Nirmala UI"/>
+        <a:font script="Tale" typeface="Microsoft Tai Le"/>
+        <a:font script="Talu" typeface="Microsoft New Tai Lue"/>
+        <a:font script="Tfng" typeface="Ebrima"/>
+      </a:minorFont>
+    </a:fontScheme>
+    <a:fmtScheme name="Office">
+      <a:fillStyleLst>
+        <a:solidFill>
+          <a:schemeClr val="phClr"/>
+        </a:solidFill>
+        <a:gradFill rotWithShape="1">
+          <a:gsLst>
+            <a:gs pos="0">
+              <a:schemeClr val="phClr">
+                <a:lumMod val="110000"/>
+                <a:satMod val="105000"/>
+                <a:tint val="67000"/>
+              </a:schemeClr>
+            </a:gs>
+            <a:gs pos="50000">
+              <a:schemeClr val="phClr">
+                <a:lumMod val="105000"/>
+                <a:satMod val="103000"/>
+                <a:tint val="73000"/>
+              </a:schemeClr>
+            </a:gs>
+            <a:gs pos="100000">
+              <a:schemeClr val="phClr">
+                <a:lumMod val="105000"/>
+                <a:satMod val="109000"/>
+                <a:tint val="81000"/>
+              </a:schemeClr>
+            </a:gs>
+          </a:gsLst>
+          <a:lin ang="5400000" scaled="0"/>
+        </a:gradFill>
+        <a:gradFill rotWithShape="1">
+          <a:gsLst>
+            <a:gs pos="0">
+              <a:schemeClr val="phClr">
+                <a:satMod val="103000"/>
+                <a:lumMod val="102000"/>
+                <a:tint val="94000"/>
+              </a:schemeClr>
+            </a:gs>
+            <a:gs pos="50000">
+              <a:schemeClr val="phClr">
+                <a:satMod val="110000"/>
+                <a:lumMod val="100000"/>
+                <a:shade val="100000"/>
+              </a:schemeClr>
+            </a:gs>
+            <a:gs pos="100000">
+              <a:schemeClr val="phClr">
+                <a:lumMod val="99000"/>
+                <a:satMod val="120000"/>
+                <a:shade val="78000"/>
+              </a:schemeClr>
+            </a:gs>
+          </a:gsLst>
+          <a:lin ang="5400000" scaled="0"/>
+        </a:gradFill>
+      </a:fillStyleLst>
+      <a:lnStyleLst>
+        <a:ln w="6350" cap="flat" cmpd="sng" algn="ctr">
+          <a:solidFill>
+            <a:schemeClr val="phClr"/>
+          </a:solidFill>
+          <a:prstDash val="solid"/>
+          <a:miter lim="800000"/>
+        </a:ln>
+        <a:ln w="12700" cap="flat" cmpd="sng" algn="ctr">
+          <a:solidFill>
+            <a:schemeClr val="phClr"/>
+          </a:solidFill>
+          <a:prstDash val="solid"/>
+          <a:miter lim="800000"/>
+        </a:ln>
+        <a:ln w="19050" cap="flat" cmpd="sng" algn="ctr">
+          <a:solidFill>
+            <a:schemeClr val="phClr"/>
+          </a:solidFill>
+          <a:prstDash val="solid"/>
+          <a:miter lim="800000"/>
+        </a:ln>
+      </a:lnStyleLst>
+      <a:effectStyleLst>
+        <a:effectStyle>
+          <a:effectLst/>
+        </a:effectStyle>
+        <a:effectStyle>
+          <a:effectLst/>
+        </a:effectStyle>
+        <a:effectStyle>
+          <a:effectLst>
+            <a:outerShdw blurRad="57150" dist="19050" dir="5400000" algn="ctr" rotWithShape="0">
+              <a:srgbClr val="000000">
+                <a:alpha val="63000"/>
+              </a:srgbClr>
+            </a:outerShdw>
+          </a:effectLst>
+        </a:effectStyle>
+      </a:effectStyleLst>
+      <a:bgFillStyleLst>
+        <a:solidFill>
+          <a:schemeClr val="phClr"/>
+        </a:solidFill>
+        <a:solidFill>
+          <a:schemeClr val="phClr">
+            <a:tint val="95000"/>
+            <a:satMod val="170000"/>
+          </a:schemeClr>
+        </a:solidFill>
+        <a:gradFill rotWithShape="1">
+          <a:gsLst>
+            <a:gs pos="0">
+              <a:schemeClr val="phClr">
+                <a:tint val="93000"/>
+                <a:satMod val="150000"/>
+                <a:shade val="98000"/>
+                <a:lumMod val="102000"/>
+              </a:schemeClr>
+            </a:gs>
+            <a:gs pos="50000">
+              <a:schemeClr val="phClr">
+                <a:tint val="98000"/>
+                <a:satMod val="130000"/>
+                <a:shade val="90000"/>
+                <a:lumMod val="103000"/>
+              </a:schemeClr>
+            </a:gs>
+            <a:gs pos="100000">
+              <a:schemeClr val="phClr">
+                <a:shade val="63000"/>
+                <a:satMod val="120000"/>
+              </a:schemeClr>
+            </a:gs>
+          </a:gsLst>
+          <a:lin ang="5400000" scaled="0"/>
+        </a:gradFill>
+      </a:bgFillStyleLst>
+    </a:fmtScheme>
+  </a:themeElements>
+  <a:objectDefaults/>
+  <a:extraClrSchemeLst/>
+  <a:extLst>
+    <a:ext uri="{05A4C25C-085E-4340-85A3-A5531E510DB2}">
+      <thm15:themeFamily xmlns:thm15="http://schemas.microsoft.com/office/thememl/2012/main" name="Office Theme" id="{62F939B6-93AF-4DB8-9C6B-D6C7DFDC589F}" vid="{4A3C46E8-61CC-4603-A589-7422A47A8E4A}"/>
+    </a:ext>
+  </a:extLst>
+</a:theme>
 </file>
</xml_diff>